<commit_message>
added contributions in acknowledgement section
</commit_message>
<xml_diff>
--- a/Comp4710_Paper_v2.docx
+++ b/Comp4710_Paper_v2.docx
@@ -6297,14 +6297,7 @@
           <w:i/>
           <w:iCs/>
         </w:rPr>
-        <w:t>(</w:t>
-      </w:r>
-      <w:r>
-        <w:rPr>
-          <w:i/>
-          <w:iCs/>
-        </w:rPr>
-        <w:t>Current_Symptoms_Yes˄Current_Gender_F˄Treat_Oral_0) →Long Covid</w:t>
+        <w:t>(Current_Symptoms_Yes˄Current_Gender_F˄Treat_Oral_0) →Long Covid</w:t>
       </w:r>
     </w:p>
     <w:p>
@@ -9986,7 +9979,7 @@
           </mc:Choice>
           <mc:Fallback>
             <w:pict>
-              <v:shape w14:anchorId="72CF1E10" id="_x0000_s1052" type="#_x0000_t202" style="width:250.35pt;height:140.15pt;visibility:visible;mso-wrap-style:square;mso-left-percent:-10001;mso-top-percent:-10001;mso-position-horizontal:absolute;mso-position-horizontal-relative:char;mso-position-vertical:absolute;mso-position-vertical-relative:line;mso-left-percent:-10001;mso-top-percent:-10001;v-text-anchor:top" o:gfxdata="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">
+              <v:shape w14:anchorId="72CF1E10" id="_x0000_s1052" type="#_x0000_t202" style="width:250.35pt;height:140.15pt;visibility:visible;mso-wrap-style:square;mso-left-percent:-10001;mso-top-percent:-10001;mso-position-horizontal:absolute;mso-position-horizontal-relative:char;mso-position-vertical:absolute;mso-position-vertical-relative:line;mso-left-percent:-10001;mso-top-percent:-10001;v-text-anchor:top" o:gfxdata="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">
                 <v:textbox style="mso-fit-shape-to-text:t">
                   <w:txbxContent>
                     <w:p>
@@ -10192,7 +10185,7 @@
           </mc:Choice>
           <mc:Fallback>
             <w:pict>
-              <v:shape w14:anchorId="162173CD" id="_x0000_s1053" type="#_x0000_t202" style="width:250.4pt;height:154pt;visibility:visible;mso-wrap-style:square;mso-left-percent:-10001;mso-top-percent:-10001;mso-position-horizontal:absolute;mso-position-horizontal-relative:char;mso-position-vertical:absolute;mso-position-vertical-relative:line;mso-left-percent:-10001;mso-top-percent:-10001;v-text-anchor:top" o:gfxdata="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">
+              <v:shape w14:anchorId="162173CD" id="_x0000_s1053" type="#_x0000_t202" style="width:250.4pt;height:154pt;visibility:visible;mso-wrap-style:square;mso-left-percent:-10001;mso-top-percent:-10001;mso-position-horizontal:absolute;mso-position-horizontal-relative:char;mso-position-vertical:absolute;mso-position-vertical-relative:line;mso-left-percent:-10001;mso-top-percent:-10001;v-text-anchor:top" o:gfxdata="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">
                 <v:textbox>
                   <w:txbxContent>
                     <w:p>
@@ -10848,7 +10841,7 @@
           </mc:Choice>
           <mc:Fallback>
             <w:pict>
-              <v:shape w14:anchorId="493FC4A2" id="_x0000_s1054" type="#_x0000_t202" style="position:absolute;left:0;text-align:left;margin-left:-2.75pt;margin-top:66.5pt;width:266.75pt;height:161.9pt;z-index:251659264;visibility:visible;mso-wrap-style:square;mso-width-percent:0;mso-height-percent:0;mso-wrap-distance-left:9pt;mso-wrap-distance-top:3.6pt;mso-wrap-distance-right:9pt;mso-wrap-distance-bottom:3.6pt;mso-position-horizontal:absolute;mso-position-horizontal-relative:text;mso-position-vertical:absolute;mso-position-vertical-relative:text;mso-width-percent:0;mso-height-percent:0;mso-width-relative:margin;mso-height-relative:margin;v-text-anchor:top" o:gfxdata="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">
+              <v:shape w14:anchorId="493FC4A2" id="_x0000_s1054" type="#_x0000_t202" style="position:absolute;left:0;text-align:left;margin-left:-2.75pt;margin-top:66.5pt;width:266.75pt;height:161.9pt;z-index:251659264;visibility:visible;mso-wrap-style:square;mso-width-percent:0;mso-height-percent:0;mso-wrap-distance-left:9pt;mso-wrap-distance-top:3.6pt;mso-wrap-distance-right:9pt;mso-wrap-distance-bottom:3.6pt;mso-position-horizontal:absolute;mso-position-horizontal-relative:text;mso-position-vertical:absolute;mso-position-vertical-relative:text;mso-width-percent:0;mso-height-percent:0;mso-width-relative:margin;mso-height-relative:margin;v-text-anchor:top" o:gfxdata="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">
                 <v:textbox>
                   <w:txbxContent>
                     <w:p>
@@ -11130,7 +11123,7 @@
           </mc:Choice>
           <mc:Fallback>
             <w:pict>
-              <v:shape w14:anchorId="68E7F27E" id="_x0000_s1055" type="#_x0000_t202" style="position:absolute;margin-left:5pt;margin-top:26.95pt;width:255.2pt;height:110.6pt;z-index:251661312;visibility:visible;mso-wrap-style:square;mso-width-percent:0;mso-height-percent:200;mso-wrap-distance-left:9pt;mso-wrap-distance-top:3.6pt;mso-wrap-distance-right:9pt;mso-wrap-distance-bottom:3.6pt;mso-position-horizontal:absolute;mso-position-horizontal-relative:text;mso-position-vertical:absolute;mso-position-vertical-relative:text;mso-width-percent:0;mso-height-percent:200;mso-width-relative:margin;mso-height-relative:margin;v-text-anchor:top" o:gfxdata="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">
+              <v:shape w14:anchorId="68E7F27E" id="_x0000_s1055" type="#_x0000_t202" style="position:absolute;margin-left:5pt;margin-top:26.95pt;width:255.2pt;height:110.6pt;z-index:251661312;visibility:visible;mso-wrap-style:square;mso-width-percent:0;mso-height-percent:200;mso-wrap-distance-left:9pt;mso-wrap-distance-top:3.6pt;mso-wrap-distance-right:9pt;mso-wrap-distance-bottom:3.6pt;mso-position-horizontal:absolute;mso-position-horizontal-relative:text;mso-position-vertical:absolute;mso-position-vertical-relative:text;mso-width-percent:0;mso-height-percent:200;mso-width-relative:margin;mso-height-relative:margin;v-text-anchor:top" o:gfxdata="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">
                 <v:textbox style="mso-fit-shape-to-text:t">
                   <w:txbxContent>
                     <w:p>
@@ -18426,10 +18419,7 @@
         <w:t xml:space="preserve"> containing Covid-19 symptoms and Long Covid-19 symptoms</w:t>
       </w:r>
       <w:r>
-        <w:t xml:space="preserve"> to </w:t>
-      </w:r>
-      <w:r>
-        <w:t xml:space="preserve">develop a symptom-based predictive model. Again, this is likely because </w:t>
+        <w:t xml:space="preserve"> to develop a symptom-based predictive model. Again, this is likely because </w:t>
       </w:r>
       <w:r>
         <w:t>Long Covid-19 is an active area of research</w:t>
@@ -18479,7 +18469,10 @@
         <w:t xml:space="preserve">Additionally, </w:t>
       </w:r>
       <w:r>
-        <w:t>Covid-19 variant data could be used to find associations between different variants and the development of Long Covid-19.</w:t>
+        <w:t xml:space="preserve">Covid-19 variant data could be used to find associations between different variants and the development of </w:t>
+      </w:r>
+      <w:r>
+        <w:t>Long Covid-19.</w:t>
       </w:r>
       <w:r>
         <w:t xml:space="preserve"> Our predictive model could be expanded to </w:t>
@@ -18554,7 +18547,91 @@
         <w:commentReference w:id="27"/>
       </w:r>
     </w:p>
-    <w:p/>
+    <w:p>
+      <w:pPr>
+        <w:ind w:firstLine="720"/>
+        <w:jc w:val="both"/>
+      </w:pPr>
+      <w:r>
+        <w:t>We would like to acknowledge the individual contributions</w:t>
+      </w:r>
+      <w:r>
+        <w:t xml:space="preserve"> of group members to this project. We would like to thank Sean </w:t>
+      </w:r>
+      <w:proofErr w:type="spellStart"/>
+      <w:r>
+        <w:t>Stzurm</w:t>
+      </w:r>
+      <w:proofErr w:type="spellEnd"/>
+      <w:r>
+        <w:t xml:space="preserve"> for </w:t>
+      </w:r>
+      <w:r>
+        <w:t>his work cleaning the datasets,</w:t>
+      </w:r>
+      <w:r>
+        <w:t xml:space="preserve"> researching Long Covid-</w:t>
+      </w:r>
+      <w:r>
+        <w:t xml:space="preserve">19, </w:t>
+      </w:r>
+      <w:proofErr w:type="gramStart"/>
+      <w:r>
+        <w:t>creating</w:t>
+      </w:r>
+      <w:proofErr w:type="gramEnd"/>
+      <w:r>
+        <w:t xml:space="preserve"> and narrating</w:t>
+      </w:r>
+      <w:r>
+        <w:t xml:space="preserve"> </w:t>
+      </w:r>
+      <w:r>
+        <w:t xml:space="preserve">the project presentation, </w:t>
+      </w:r>
+      <w:r>
+        <w:t xml:space="preserve">and writing the introduction and background information sections of this paper. We would like to thank Ryan Dotzlaw for his work </w:t>
+      </w:r>
+      <w:r>
+        <w:t>preprocessing datasets, performing association rule mining, creating demographic graphs</w:t>
+      </w:r>
+      <w:r>
+        <w:t xml:space="preserve">, and editing this paper. </w:t>
+      </w:r>
+      <w:r>
+        <w:t xml:space="preserve">We would like to thank Da Tan for his work for </w:t>
+      </w:r>
+      <w:r>
+        <w:t xml:space="preserve">clustering demographic and symptom data, creating a classifier, writing the </w:t>
+      </w:r>
+      <w:r>
+        <w:t xml:space="preserve">methodology section of this paper, writing subsections of the analysis section (E, F), and </w:t>
+      </w:r>
+      <w:r>
+        <w:t xml:space="preserve">editing the paper. </w:t>
+      </w:r>
+      <w:r>
+        <w:t xml:space="preserve">We would like to thank Katrina Dotzlaw for </w:t>
+      </w:r>
+      <w:r>
+        <w:t xml:space="preserve">her work researching Long Covid-19, </w:t>
+      </w:r>
+      <w:r>
+        <w:t xml:space="preserve">analyzing </w:t>
+      </w:r>
+      <w:r>
+        <w:t>the demographic information and association rules</w:t>
+      </w:r>
+      <w:r>
+        <w:t xml:space="preserve">, writing the methodology section of this paper, writing parts (A, B, C, D) of the analysis section of this paper, editing and formatting </w:t>
+      </w:r>
+      <w:r>
+        <w:t xml:space="preserve">subsections of the analysis section (E, F), </w:t>
+      </w:r>
+      <w:r>
+        <w:t>and writing all sections in conclusions.</w:t>
+      </w:r>
+    </w:p>
     <w:p>
       <w:pPr>
         <w:pStyle w:val="BodyText"/>
@@ -19468,8 +19545,8 @@
   <w15:commentEx w15:paraId="5A4ADBD4" w15:done="1"/>
   <w15:commentEx w15:paraId="2178BF35" w15:paraIdParent="5A4ADBD4" w15:done="1"/>
   <w15:commentEx w15:paraId="49EF5C49" w15:done="0"/>
-  <w15:commentEx w15:paraId="40C99A6F" w15:done="0"/>
-  <w15:commentEx w15:paraId="6204840D" w15:paraIdParent="40C99A6F" w15:done="0"/>
+  <w15:commentEx w15:paraId="40C99A6F" w15:done="1"/>
+  <w15:commentEx w15:paraId="6204840D" w15:paraIdParent="40C99A6F" w15:done="1"/>
   <w15:commentEx w15:paraId="28890AF6" w15:done="0"/>
 </w15:commentsEx>
 </file>

</xml_diff>

<commit_message>
added references and conclusion
</commit_message>
<xml_diff>
--- a/Comp4710_Paper_v2.docx
+++ b/Comp4710_Paper_v2.docx
@@ -611,6 +611,7 @@
           <w:id w:val="-1917695332"/>
           <w:citation/>
         </w:sdtPr>
+        <w:sdtEndPr/>
         <w:sdtContent>
           <w:r>
             <w:fldChar w:fldCharType="begin"/>
@@ -677,11 +678,9 @@
         </w:numPr>
         <w:jc w:val="both"/>
       </w:pPr>
-      <w:proofErr w:type="spellStart"/>
       <w:r>
         <w:t>numpy</w:t>
       </w:r>
-      <w:proofErr w:type="spellEnd"/>
     </w:p>
     <w:p>
       <w:pPr>
@@ -692,15 +691,8 @@
         </w:numPr>
         <w:jc w:val="both"/>
       </w:pPr>
-      <w:proofErr w:type="spellStart"/>
-      <w:proofErr w:type="gramStart"/>
-      <w:r>
-        <w:t>matplotlib.pyplot</w:t>
-      </w:r>
-      <w:proofErr w:type="spellEnd"/>
-      <w:proofErr w:type="gramEnd"/>
-      <w:r>
-        <w:t>: for graph creation</w:t>
+      <w:r>
+        <w:t>matplotlib.pyplot: for graph creation</w:t>
       </w:r>
     </w:p>
     <w:p>
@@ -712,34 +704,11 @@
         </w:numPr>
         <w:jc w:val="both"/>
       </w:pPr>
-      <w:proofErr w:type="spellStart"/>
-      <w:proofErr w:type="gramStart"/>
-      <w:r>
-        <w:t>mlxtend.frequent</w:t>
-      </w:r>
-      <w:proofErr w:type="gramEnd"/>
-      <w:r>
-        <w:t>_patterns</w:t>
-      </w:r>
-      <w:proofErr w:type="spellEnd"/>
-      <w:r>
-        <w:t xml:space="preserve">: for the </w:t>
-      </w:r>
-      <w:proofErr w:type="spellStart"/>
-      <w:r>
-        <w:t>Apriori</w:t>
-      </w:r>
-      <w:proofErr w:type="spellEnd"/>
-      <w:r>
-        <w:t xml:space="preserve"> function and </w:t>
-      </w:r>
-      <w:proofErr w:type="spellStart"/>
-      <w:r>
-        <w:t>association_rules</w:t>
-      </w:r>
-      <w:proofErr w:type="spellEnd"/>
-      <w:r>
-        <w:t xml:space="preserve"> function</w:t>
+      <w:r>
+        <w:t>mlxtend.frequent_patterns</w:t>
+      </w:r>
+      <w:r>
+        <w:t>: for the Apriori function and association_rules function</w:t>
       </w:r>
     </w:p>
     <w:p>
@@ -752,13 +721,8 @@
         <w:jc w:val="both"/>
       </w:pPr>
       <w:r>
-        <w:t xml:space="preserve">pandas: for data structures used with </w:t>
-      </w:r>
-      <w:proofErr w:type="spellStart"/>
-      <w:r>
-        <w:t>mlxtend</w:t>
-      </w:r>
-      <w:proofErr w:type="spellEnd"/>
+        <w:t>pandas: for data structures used with mlxtend</w:t>
+      </w:r>
     </w:p>
     <w:p>
       <w:pPr>
@@ -1274,8 +1238,38 @@
         </m:func>
       </m:oMath>
       <w:r>
-        <w:t xml:space="preserve"> [SITE]</w:t>
-      </w:r>
+        <w:t xml:space="preserve"> </w:t>
+      </w:r>
+      <w:sdt>
+        <w:sdtPr>
+          <w:id w:val="-1607573194"/>
+          <w:citation/>
+        </w:sdtPr>
+        <w:sdtContent>
+          <w:r>
+            <w:fldChar w:fldCharType="begin"/>
+          </w:r>
+          <w:r>
+            <w:rPr>
+              <w:lang w:val="en-CA"/>
+            </w:rPr>
+            <w:instrText xml:space="preserve"> CITATION Fou13 \l 4105 </w:instrText>
+          </w:r>
+          <w:r>
+            <w:fldChar w:fldCharType="separate"/>
+          </w:r>
+          <w:r>
+            <w:rPr>
+              <w:noProof/>
+              <w:lang w:val="en-CA"/>
+            </w:rPr>
+            <w:t>[2]</w:t>
+          </w:r>
+          <w:r>
+            <w:fldChar w:fldCharType="end"/>
+          </w:r>
+        </w:sdtContent>
+      </w:sdt>
     </w:p>
     <w:p>
       <w:pPr>
@@ -1357,23 +1351,7 @@
         <w:t xml:space="preserve"> </w:t>
       </w:r>
       <w:r>
-        <w:t xml:space="preserve">Using the </w:t>
-      </w:r>
-      <w:proofErr w:type="spellStart"/>
-      <w:r>
-        <w:t>Apriori</w:t>
-      </w:r>
-      <w:proofErr w:type="spellEnd"/>
-      <w:r>
-        <w:t xml:space="preserve"> function from </w:t>
-      </w:r>
-      <w:proofErr w:type="spellStart"/>
-      <w:r>
-        <w:t>mlxtend</w:t>
-      </w:r>
-      <w:proofErr w:type="spellEnd"/>
-      <w:r>
-        <w:t xml:space="preserve">, the calculated minimum support, and the columns previously mentioned, </w:t>
+        <w:t xml:space="preserve">Using the Apriori function from mlxtend, the calculated minimum support, and the columns previously mentioned, </w:t>
       </w:r>
       <w:r>
         <w:t>we identify frequent item</w:t>
@@ -1404,15 +1382,7 @@
         <w:t>association rules</w:t>
       </w:r>
       <w:r>
-        <w:t xml:space="preserve"> function from </w:t>
-      </w:r>
-      <w:proofErr w:type="spellStart"/>
-      <w:r>
-        <w:t>mlxtend</w:t>
-      </w:r>
-      <w:proofErr w:type="spellEnd"/>
-      <w:r>
-        <w:t xml:space="preserve"> to mine interesting association rules. We </w:t>
+        <w:t xml:space="preserve"> function from mlxtend to mine interesting association rules. We </w:t>
       </w:r>
       <w:r>
         <w:t>determine</w:t>
@@ -1510,6 +1480,7 @@
           <w:id w:val="-1362363048"/>
           <w:citation/>
         </w:sdtPr>
+        <w:sdtEndPr/>
         <w:sdtContent>
           <w:r>
             <w:fldChar w:fldCharType="begin"/>
@@ -1528,7 +1499,7 @@
               <w:noProof/>
               <w:lang w:val="en-CA"/>
             </w:rPr>
-            <w:t>[2]</w:t>
+            <w:t>[3]</w:t>
           </w:r>
           <w:r>
             <w:fldChar w:fldCharType="end"/>
@@ -1659,6 +1630,7 @@
           <w:id w:val="-985400409"/>
           <w:citation/>
         </w:sdtPr>
+        <w:sdtEndPr/>
         <w:sdtContent>
           <w:r>
             <w:fldChar w:fldCharType="begin"/>
@@ -1684,7 +1656,7 @@
               <w:noProof/>
               <w:lang w:val="en-CA"/>
             </w:rPr>
-            <w:t>[3]</w:t>
+            <w:t>[4]</w:t>
           </w:r>
           <w:r>
             <w:fldChar w:fldCharType="end"/>
@@ -1857,6 +1829,7 @@
           <w:id w:val="-1867043502"/>
           <w:citation/>
         </w:sdtPr>
+        <w:sdtEndPr/>
         <w:sdtContent>
           <w:r>
             <w:fldChar w:fldCharType="begin"/>
@@ -1875,7 +1848,7 @@
               <w:noProof/>
               <w:lang w:val="en-CA"/>
             </w:rPr>
-            <w:t>[4]</w:t>
+            <w:t>[5]</w:t>
           </w:r>
           <w:r>
             <w:fldChar w:fldCharType="end"/>
@@ -2536,6 +2509,7 @@
           <w:id w:val="-1466658838"/>
           <w:citation/>
         </w:sdtPr>
+        <w:sdtEndPr/>
         <w:sdtContent>
           <w:r>
             <w:rPr>
@@ -2560,7 +2534,7 @@
               <w:noProof/>
               <w:lang w:val="en-CA"/>
             </w:rPr>
-            <w:t>[5]</w:t>
+            <w:t>[6]</w:t>
           </w:r>
           <w:r>
             <w:rPr>
@@ -2640,21 +2614,7 @@
         <w:rPr>
           <w:lang w:val="en-CA"/>
         </w:rPr>
-        <w:t>Using the R package ‘</w:t>
-      </w:r>
-      <w:proofErr w:type="spellStart"/>
-      <w:r>
-        <w:rPr>
-          <w:lang w:val="en-CA"/>
-        </w:rPr>
-        <w:t>rpart</w:t>
-      </w:r>
-      <w:proofErr w:type="spellEnd"/>
-      <w:r>
-        <w:rPr>
-          <w:lang w:val="en-CA"/>
-        </w:rPr>
-        <w:t xml:space="preserve">’, we built a </w:t>
+        <w:t xml:space="preserve">Using the R package ‘rpart’, we built a </w:t>
       </w:r>
       <w:r>
         <w:rPr>
@@ -2700,23 +2660,13 @@
         </w:rPr>
         <w:t>and ‘</w:t>
       </w:r>
-      <w:proofErr w:type="spellStart"/>
       <w:r>
         <w:rPr>
           <w:i/>
           <w:iCs/>
           <w:lang w:val="en-CA"/>
         </w:rPr>
-        <w:t>max_depth</w:t>
-      </w:r>
-      <w:proofErr w:type="spellEnd"/>
-      <w:r>
-        <w:rPr>
-          <w:i/>
-          <w:iCs/>
-          <w:lang w:val="en-CA"/>
-        </w:rPr>
-        <w:t>’</w:t>
+        <w:t>max_depth’</w:t>
       </w:r>
       <w:r>
         <w:rPr>
@@ -2749,21 +2699,7 @@
         <w:rPr>
           <w:lang w:val="en-CA"/>
         </w:rPr>
-        <w:t>We also built a Random Forest model using the R package ‘</w:t>
-      </w:r>
-      <w:proofErr w:type="spellStart"/>
-      <w:r>
-        <w:rPr>
-          <w:lang w:val="en-CA"/>
-        </w:rPr>
-        <w:t>randomForest</w:t>
-      </w:r>
-      <w:proofErr w:type="spellEnd"/>
-      <w:r>
-        <w:rPr>
-          <w:lang w:val="en-CA"/>
-        </w:rPr>
-        <w:t xml:space="preserve">’. </w:t>
+        <w:t xml:space="preserve">We also built a Random Forest model using the R package ‘randomForest’. </w:t>
       </w:r>
       <w:r>
         <w:rPr>
@@ -2771,7 +2707,6 @@
         </w:rPr>
         <w:t>We tuned the parameter ‘</w:t>
       </w:r>
-      <w:proofErr w:type="spellStart"/>
       <w:r>
         <w:rPr>
           <w:i/>
@@ -2780,50 +2715,25 @@
         </w:rPr>
         <w:t>mtry</w:t>
       </w:r>
-      <w:proofErr w:type="spellEnd"/>
       <w:r>
         <w:rPr>
           <w:lang w:val="en-CA" w:eastAsia="zh-CN"/>
         </w:rPr>
-        <w:t>’ (number of features for growing a random tree) using the ‘</w:t>
-      </w:r>
-      <w:proofErr w:type="spellStart"/>
+        <w:t>’ (number of features for growing a random tree) using the ‘tuneRF’ function.</w:t>
+      </w:r>
       <w:r>
         <w:rPr>
           <w:lang w:val="en-CA" w:eastAsia="zh-CN"/>
         </w:rPr>
-        <w:t>tuneRF</w:t>
-      </w:r>
-      <w:proofErr w:type="spellEnd"/>
-      <w:r>
-        <w:rPr>
-          <w:lang w:val="en-CA" w:eastAsia="zh-CN"/>
-        </w:rPr>
-        <w:t>’ function.</w:t>
-      </w:r>
-      <w:r>
-        <w:rPr>
-          <w:lang w:val="en-CA" w:eastAsia="zh-CN"/>
-        </w:rPr>
         <w:t xml:space="preserve"> We then used the optimized ‘</w:t>
       </w:r>
-      <w:proofErr w:type="spellStart"/>
       <w:r>
         <w:rPr>
           <w:i/>
           <w:iCs/>
           <w:lang w:val="en-CA" w:eastAsia="zh-CN"/>
         </w:rPr>
-        <w:t>mtry</w:t>
-      </w:r>
-      <w:proofErr w:type="spellEnd"/>
-      <w:r>
-        <w:rPr>
-          <w:i/>
-          <w:iCs/>
-          <w:lang w:val="en-CA" w:eastAsia="zh-CN"/>
-        </w:rPr>
-        <w:t xml:space="preserve">’ </w:t>
+        <w:t xml:space="preserve">mtry’ </w:t>
       </w:r>
       <w:r>
         <w:rPr>
@@ -4904,13 +4814,8 @@
         <w:ind w:firstLine="720"/>
         <w:jc w:val="both"/>
       </w:pPr>
-      <w:proofErr w:type="gramStart"/>
-      <w:r>
-        <w:t>The majority of</w:t>
-      </w:r>
-      <w:proofErr w:type="gramEnd"/>
-      <w:r>
-        <w:t xml:space="preserve"> Covid-19 patients in the week 46 dataset reported having either </w:t>
+      <w:r>
+        <w:t xml:space="preserve">The majority of Covid-19 patients in the week 46 dataset reported having either </w:t>
       </w:r>
       <w:r>
         <w:t>mild or moderate symptoms (fig.9)</w:t>
@@ -6291,24 +6196,14 @@
         </w:rPr>
         <w:commentReference w:id="8"/>
       </w:r>
-      <w:proofErr w:type="gramStart"/>
       <w:r>
         <w:t>he</w:t>
       </w:r>
-      <w:proofErr w:type="gramEnd"/>
       <w:r>
         <w:t xml:space="preserve"> confidence ranging from approximately 0.5 to over 0.8.</w:t>
       </w:r>
       <w:r>
-        <w:t xml:space="preserve"> </w:t>
-      </w:r>
-      <w:proofErr w:type="gramStart"/>
-      <w:r>
-        <w:t>All of</w:t>
-      </w:r>
-      <w:proofErr w:type="gramEnd"/>
-      <w:r>
-        <w:t xml:space="preserve"> the rules are sorted by confidence ascending.</w:t>
+        <w:t xml:space="preserve"> All of the rules are sorted by confidence ascending.</w:t>
       </w:r>
     </w:p>
     <w:p>
@@ -6437,23 +6332,7 @@
           <w:i/>
           <w:iCs/>
         </w:rPr>
-        <w:t>(Birth_Gender_F˄Current_Symptoms_Yes˄Treat_Mono_0˄Treat_Oral_</w:t>
-      </w:r>
-      <w:proofErr w:type="gramStart"/>
-      <w:r>
-        <w:rPr>
-          <w:i/>
-          <w:iCs/>
-        </w:rPr>
-        <w:t>0)→</w:t>
-      </w:r>
-      <w:proofErr w:type="gramEnd"/>
-      <w:r>
-        <w:rPr>
-          <w:i/>
-          <w:iCs/>
-        </w:rPr>
-        <w:t>Long Covid</w:t>
+        <w:t>(Birth_Gender_F˄Current_Symptoms_Yes˄Treat_Mono_0˄Treat_Oral_0)→Long Covid</w:t>
       </w:r>
     </w:p>
     <w:p>
@@ -6470,29 +6349,13 @@
           <w:i/>
           <w:iCs/>
         </w:rPr>
-        <w:t>(</w:t>
-      </w:r>
-      <w:proofErr w:type="spellStart"/>
+        <w:t>(Current_Symptoms_Yes ˄Treat_Mono_0˄</w:t>
+      </w:r>
       <w:r>
         <w:rPr>
           <w:i/>
           <w:iCs/>
         </w:rPr>
-        <w:t>Current_Symptoms_Yes</w:t>
-      </w:r>
-      <w:proofErr w:type="spellEnd"/>
-      <w:r>
-        <w:rPr>
-          <w:i/>
-          <w:iCs/>
-        </w:rPr>
-        <w:t xml:space="preserve"> ˄Treat_Mono_0˄</w:t>
-      </w:r>
-      <w:r>
-        <w:rPr>
-          <w:i/>
-          <w:iCs/>
-        </w:rPr>
         <w:t>Current_Gender_F˄Treat_Oral) →Long Covid</w:t>
       </w:r>
     </w:p>
@@ -6511,15 +6374,7 @@
         <w:t xml:space="preserve"> that identify as female are more likely to develop Long Covid-19. </w:t>
       </w:r>
       <w:r>
-        <w:t xml:space="preserve">However, our dataset contains </w:t>
-      </w:r>
-      <w:proofErr w:type="gramStart"/>
-      <w:r>
-        <w:t>a majority of</w:t>
-      </w:r>
-      <w:proofErr w:type="gramEnd"/>
-      <w:r>
-        <w:t xml:space="preserve"> individuals that are assigned female at birth and identify as female. Further analysis </w:t>
+        <w:t xml:space="preserve">However, our dataset contains a majority of individuals that are assigned female at birth and identify as female. Further analysis </w:t>
       </w:r>
       <w:r>
         <w:t>would need to be done to determine if this rule is widely applicable.</w:t>
@@ -6592,15 +6447,7 @@
         <w:t xml:space="preserve"> (fig. 15)</w:t>
       </w:r>
       <w:r>
-        <w:t xml:space="preserve"> for this dataset is </w:t>
-      </w:r>
-      <w:proofErr w:type="gramStart"/>
-      <w:r>
-        <w:t>similar to</w:t>
-      </w:r>
-      <w:proofErr w:type="gramEnd"/>
-      <w:r>
-        <w:t xml:space="preserve"> the distribution of the week 46 dataset</w:t>
+        <w:t xml:space="preserve"> for this dataset is similar to the distribution of the week 46 dataset</w:t>
       </w:r>
       <w:r>
         <w:t xml:space="preserve"> (fig.1)</w:t>
@@ -6624,15 +6471,7 @@
         <w:t xml:space="preserve">a larger cluster of data in the 30-60 age range than in the Covid-19 data. </w:t>
       </w:r>
       <w:r>
-        <w:t xml:space="preserve">The distribution of Long Covid-19 ages is </w:t>
-      </w:r>
-      <w:proofErr w:type="gramStart"/>
-      <w:r>
-        <w:t>similar to</w:t>
-      </w:r>
-      <w:proofErr w:type="gramEnd"/>
-      <w:r>
-        <w:t xml:space="preserve"> that of the week 46 </w:t>
+        <w:t xml:space="preserve">The distribution of Long Covid-19 ages is similar to that of the week 46 </w:t>
       </w:r>
       <w:r>
         <w:t>data(fig.</w:t>
@@ -7673,9 +7512,8 @@
           <w:sz w:val="12"/>
           <w:szCs w:val="12"/>
         </w:rPr>
-        <w:t>Fig. 18</w:t>
-      </w:r>
-      <w:proofErr w:type="gramStart"/>
+        <w:t xml:space="preserve">Fig. 18. </w:t>
+      </w:r>
       <w:r>
         <w:rPr>
           <w:sz w:val="12"/>
@@ -7688,73 +7526,58 @@
           <w:sz w:val="12"/>
           <w:szCs w:val="12"/>
         </w:rPr>
-        <w:t>.</w:t>
-      </w:r>
-      <w:proofErr w:type="gramEnd"/>
+        <w:t xml:space="preserve">Birth </w:t>
+      </w:r>
       <w:r>
         <w:rPr>
           <w:sz w:val="12"/>
           <w:szCs w:val="12"/>
         </w:rPr>
-        <w:t xml:space="preserve"> </w:t>
+        <w:t>G</w:t>
       </w:r>
       <w:r>
         <w:rPr>
           <w:sz w:val="12"/>
           <w:szCs w:val="12"/>
         </w:rPr>
-        <w:t xml:space="preserve">Birth </w:t>
+        <w:t xml:space="preserve">ender </w:t>
       </w:r>
       <w:r>
         <w:rPr>
           <w:sz w:val="12"/>
           <w:szCs w:val="12"/>
         </w:rPr>
-        <w:t>G</w:t>
+        <w:t>R</w:t>
       </w:r>
       <w:r>
         <w:rPr>
           <w:sz w:val="12"/>
           <w:szCs w:val="12"/>
         </w:rPr>
-        <w:t xml:space="preserve">ender </w:t>
+        <w:t xml:space="preserve">atio of Long Covid-19 </w:t>
       </w:r>
       <w:r>
         <w:rPr>
           <w:sz w:val="12"/>
           <w:szCs w:val="12"/>
         </w:rPr>
-        <w:t>R</w:t>
+        <w:t>P</w:t>
       </w:r>
       <w:r>
         <w:rPr>
           <w:sz w:val="12"/>
           <w:szCs w:val="12"/>
         </w:rPr>
-        <w:t xml:space="preserve">atio of Long Covid-19 </w:t>
-      </w:r>
-      <w:r>
+        <w:t>atients</w:t>
+      </w:r>
+    </w:p>
+    <w:p>
+      <w:pPr>
+        <w:jc w:val="left"/>
         <w:rPr>
           <w:sz w:val="12"/>
           <w:szCs w:val="12"/>
         </w:rPr>
-        <w:t>P</w:t>
-      </w:r>
-      <w:r>
-        <w:rPr>
-          <w:sz w:val="12"/>
-          <w:szCs w:val="12"/>
-        </w:rPr>
-        <w:t>atients</w:t>
-      </w:r>
-    </w:p>
-    <w:p>
-      <w:pPr>
-        <w:jc w:val="left"/>
-        <w:rPr>
-          <w:sz w:val="12"/>
-          <w:szCs w:val="12"/>
-        </w:rPr>
       </w:pPr>
     </w:p>
     <w:p>
@@ -7807,13 +7630,8 @@
       <w:r>
         <w:t xml:space="preserve"> </w:t>
       </w:r>
-      <w:proofErr w:type="gramStart"/>
-      <w:r>
-        <w:t>Similar to</w:t>
-      </w:r>
-      <w:proofErr w:type="gramEnd"/>
-      <w:r>
-        <w:t xml:space="preserve"> the results of the week 46 analysis</w:t>
+      <w:r>
+        <w:t>Similar to the results of the week 46 analysis</w:t>
       </w:r>
       <w:r>
         <w:t>, the increase in individuals that identify as female</w:t>
@@ -8773,13 +8591,8 @@
         <w:ind w:firstLine="288"/>
         <w:jc w:val="both"/>
       </w:pPr>
-      <w:proofErr w:type="gramStart"/>
-      <w:r>
-        <w:t>The majority of</w:t>
-      </w:r>
-      <w:proofErr w:type="gramEnd"/>
-      <w:r>
-        <w:t xml:space="preserve"> Covid-19 patients reported experiencing mild or moderate symptoms</w:t>
+      <w:r>
+        <w:t>The majority of Covid-19 patients reported experiencing mild or moderate symptoms</w:t>
       </w:r>
       <w:r>
         <w:t>, which is the same as the results of the week 46 analysis</w:t>
@@ -8803,15 +8616,7 @@
         <w:jc w:val="both"/>
       </w:pPr>
       <w:r>
-        <w:t xml:space="preserve">According to our analysis, symptom severity increased in individuals experiencing Long Covid-19, with </w:t>
-      </w:r>
-      <w:proofErr w:type="gramStart"/>
-      <w:r>
-        <w:t>the majority of</w:t>
-      </w:r>
-      <w:proofErr w:type="gramEnd"/>
-      <w:r>
-        <w:t xml:space="preserve"> individuals reporting moderate or severe symptoms. </w:t>
+        <w:t xml:space="preserve">According to our analysis, symptom severity increased in individuals experiencing Long Covid-19, with the majority of individuals reporting moderate or severe symptoms. </w:t>
       </w:r>
       <w:r>
         <w:t xml:space="preserve">Since this matches the results from our previous analysis on week 46 data, </w:t>
@@ -9325,15 +9130,7 @@
         <w:t>Since these results follow the results of our previous analysis, it</w:t>
       </w:r>
       <w:r>
-        <w:t xml:space="preserve"> could indicate that Long Covid-19 is more likely to develop </w:t>
-      </w:r>
-      <w:proofErr w:type="gramStart"/>
-      <w:r>
-        <w:t>as a result of</w:t>
-      </w:r>
-      <w:proofErr w:type="gramEnd"/>
-      <w:r>
-        <w:t xml:space="preserve"> a breakthrough infection</w:t>
+        <w:t xml:space="preserve"> could indicate that Long Covid-19 is more likely to develop as a result of a breakthrough infection</w:t>
       </w:r>
       <w:r>
         <w:rPr>
@@ -10538,23 +10335,7 @@
           <w:i/>
           <w:iCs/>
         </w:rPr>
-        <w:t>(</w:t>
-      </w:r>
-      <w:proofErr w:type="spellStart"/>
-      <w:r>
-        <w:rPr>
-          <w:i/>
-          <w:iCs/>
-        </w:rPr>
-        <w:t>Current_Symptoms_Yes</w:t>
-      </w:r>
-      <w:proofErr w:type="spellEnd"/>
-      <w:r>
-        <w:rPr>
-          <w:i/>
-          <w:iCs/>
-        </w:rPr>
-        <w:t xml:space="preserve"> ˄Number_Doses_1.0˄ Vaccinated_1) →Long Covid</w:t>
+        <w:t>(Current_Symptoms_Yes ˄Number_Doses_1.0˄ Vaccinated_1) →Long Covid</w:t>
       </w:r>
     </w:p>
     <w:p>
@@ -10571,23 +10352,7 @@
           <w:i/>
           <w:iCs/>
         </w:rPr>
-        <w:t>(</w:t>
-      </w:r>
-      <w:proofErr w:type="spellStart"/>
-      <w:r>
-        <w:rPr>
-          <w:i/>
-          <w:iCs/>
-        </w:rPr>
-        <w:t>Current_Symptoms_Yes</w:t>
-      </w:r>
-      <w:proofErr w:type="spellEnd"/>
-      <w:r>
-        <w:rPr>
-          <w:i/>
-          <w:iCs/>
-        </w:rPr>
-        <w:t xml:space="preserve"> ˄Number_Doses_1.0</w:t>
+        <w:t>(Current_Symptoms_Yes ˄Number_Doses_1.0</w:t>
       </w:r>
       <w:r>
         <w:rPr>
@@ -10611,39 +10376,7 @@
           <w:i/>
           <w:iCs/>
         </w:rPr>
-        <w:t>(</w:t>
-      </w:r>
-      <w:proofErr w:type="spellStart"/>
-      <w:r>
-        <w:rPr>
-          <w:i/>
-          <w:iCs/>
-        </w:rPr>
-        <w:t>Current_Symptoms_Yes˄Race_</w:t>
-      </w:r>
-      <w:proofErr w:type="gramStart"/>
-      <w:r>
-        <w:rPr>
-          <w:i/>
-          <w:iCs/>
-        </w:rPr>
-        <w:t>White</w:t>
-      </w:r>
-      <w:proofErr w:type="spellEnd"/>
-      <w:r>
-        <w:rPr>
-          <w:i/>
-          <w:iCs/>
-        </w:rPr>
-        <w:t>)→</w:t>
-      </w:r>
-      <w:proofErr w:type="gramEnd"/>
-      <w:r>
-        <w:rPr>
-          <w:i/>
-          <w:iCs/>
-        </w:rPr>
-        <w:t>Long Covid</w:t>
+        <w:t>(Current_Symptoms_Yes˄Race_White)→Long Covid</w:t>
       </w:r>
     </w:p>
     <w:p>
@@ -10660,55 +10393,14 @@
           <w:i/>
           <w:iCs/>
         </w:rPr>
-        <w:t>(</w:t>
-      </w:r>
-      <w:proofErr w:type="spellStart"/>
+        <w:t>(Current_Symptoms_Yes</w:t>
+      </w:r>
       <w:r>
         <w:rPr>
           <w:i/>
           <w:iCs/>
         </w:rPr>
-        <w:t>Current_Symptoms_Yes</w:t>
-      </w:r>
-      <w:proofErr w:type="spellEnd"/>
-      <w:r>
-        <w:rPr>
-          <w:i/>
-          <w:iCs/>
-        </w:rPr>
-        <w:t xml:space="preserve"> ˄</w:t>
-      </w:r>
-      <w:proofErr w:type="spellStart"/>
-      <w:r>
-        <w:rPr>
-          <w:i/>
-          <w:iCs/>
-        </w:rPr>
-        <w:t>Birth_Gender_</w:t>
-      </w:r>
-      <w:proofErr w:type="gramStart"/>
-      <w:r>
-        <w:rPr>
-          <w:i/>
-          <w:iCs/>
-        </w:rPr>
-        <w:t>F</w:t>
-      </w:r>
-      <w:proofErr w:type="spellEnd"/>
-      <w:r>
-        <w:rPr>
-          <w:i/>
-          <w:iCs/>
-        </w:rPr>
-        <w:t>)→</w:t>
-      </w:r>
-      <w:proofErr w:type="gramEnd"/>
-      <w:r>
-        <w:rPr>
-          <w:i/>
-          <w:iCs/>
-        </w:rPr>
-        <w:t>Long Covid</w:t>
+        <w:t xml:space="preserve"> ˄Birth_Gender_F)→Long Covid</w:t>
       </w:r>
     </w:p>
     <w:p>
@@ -10725,91 +10417,90 @@
           <w:i/>
           <w:iCs/>
         </w:rPr>
-        <w:t>(</w:t>
-      </w:r>
-      <w:proofErr w:type="spellStart"/>
+        <w:t>(Current_Symptoms_Yes)→Long Covid</w:t>
+      </w:r>
+    </w:p>
+    <w:p>
+      <w:pPr>
+        <w:ind w:firstLine="288"/>
+        <w:jc w:val="left"/>
+      </w:pPr>
+      <w:r>
+        <w:t xml:space="preserve">The above association rules indicate that </w:t>
+      </w:r>
+      <w:r>
+        <w:t>vaccinated individuals are more likely to develop Long Covid-19, which supports the theory that Long Covid-19</w:t>
+      </w:r>
+      <w:r>
+        <w:t xml:space="preserve"> could occur </w:t>
+      </w:r>
+      <w:r>
+        <w:t>as the</w:t>
+      </w:r>
+      <w:r>
+        <w:t xml:space="preserve"> result of a breakthrough infection. Additionally, </w:t>
+      </w:r>
+      <w:r>
+        <w:t>the rules we found show that White</w:t>
+      </w:r>
+      <w:r>
+        <w:t xml:space="preserve"> individuals are more likely to develop Long Covid-19. However, the majority of the individuals in this dataset are White so </w:t>
+      </w:r>
+      <w:r>
+        <w:t xml:space="preserve">this rule might not be significant in practice. </w:t>
+      </w:r>
+      <w:r>
+        <w:t xml:space="preserve">Also, we discovered that individuals assigned female at birth are more likely to develop Long Covid-19. </w:t>
+      </w:r>
+      <w:r>
+        <w:t>The same caveat applies here as with ethnicity; the majority of our dataset was individuals assigned female at birth.</w:t>
+      </w:r>
+    </w:p>
+    <w:p>
+      <w:pPr>
+        <w:ind w:firstLine="288"/>
+        <w:jc w:val="left"/>
+      </w:pPr>
+      <w:r>
+        <w:t xml:space="preserve">When we compare the rules found from both the week 46 and week 49 census data, we </w:t>
+      </w:r>
+      <w:r>
+        <w:t xml:space="preserve">find that being assigned female at birth relates to the development of Long Covid-19. </w:t>
+      </w:r>
+      <w:r>
+        <w:t>Additionally, both sets of rules</w:t>
+      </w:r>
+      <w:r>
+        <w:t xml:space="preserve"> have </w:t>
+      </w:r>
       <w:r>
         <w:rPr>
           <w:i/>
           <w:iCs/>
         </w:rPr>
-        <w:t>Current_Symptoms_</w:t>
-      </w:r>
-      <w:proofErr w:type="gramStart"/>
+        <w:t>current_symptoms_</w:t>
+      </w:r>
       <w:r>
         <w:rPr>
           <w:i/>
           <w:iCs/>
         </w:rPr>
-        <w:t>Yes</w:t>
-      </w:r>
-      <w:proofErr w:type="spellEnd"/>
-      <w:r>
-        <w:rPr>
-          <w:i/>
-          <w:iCs/>
-        </w:rPr>
-        <w:t>)→</w:t>
-      </w:r>
-      <w:proofErr w:type="gramEnd"/>
-      <w:r>
-        <w:rPr>
-          <w:i/>
-          <w:iCs/>
-        </w:rPr>
-        <w:t>Long Covid</w:t>
-      </w:r>
-    </w:p>
-    <w:p>
-      <w:pPr>
-        <w:ind w:firstLine="288"/>
-        <w:jc w:val="left"/>
-      </w:pPr>
-      <w:r>
-        <w:t xml:space="preserve">The above association rules indicate that </w:t>
-      </w:r>
-      <w:r>
-        <w:t>vaccinated individuals are more likely to develop Long Covid-19, which supports the theory that Long Covid-19</w:t>
-      </w:r>
-      <w:r>
-        <w:t xml:space="preserve"> could occur </w:t>
-      </w:r>
-      <w:r>
-        <w:t>as the</w:t>
-      </w:r>
-      <w:r>
-        <w:t xml:space="preserve"> result of a breakthrough infection. Additionally, </w:t>
-      </w:r>
-      <w:r>
-        <w:t>the rules we found show that White</w:t>
-      </w:r>
-      <w:r>
-        <w:t xml:space="preserve"> individuals are more likely to develop Long Covid-19. However, </w:t>
-      </w:r>
-      <w:proofErr w:type="gramStart"/>
-      <w:r>
-        <w:t>the majority of</w:t>
-      </w:r>
-      <w:proofErr w:type="gramEnd"/>
-      <w:r>
-        <w:t xml:space="preserve"> the individuals in this dataset are White so </w:t>
-      </w:r>
-      <w:r>
-        <w:t xml:space="preserve">this rule might not be significant in practice. </w:t>
-      </w:r>
-      <w:r>
-        <w:t xml:space="preserve">Also, we discovered that individuals assigned female at birth are more likely to develop Long Covid-19. </w:t>
-      </w:r>
-      <w:r>
-        <w:t xml:space="preserve">The same caveat applies here as with ethnicity; </w:t>
-      </w:r>
-      <w:proofErr w:type="gramStart"/>
-      <w:r>
-        <w:t>the majority of</w:t>
-      </w:r>
-      <w:proofErr w:type="gramEnd"/>
-      <w:r>
-        <w:t xml:space="preserve"> our dataset was individuals assigned female at birth.</w:t>
+        <w:t>yes</w:t>
+      </w:r>
+      <w:r>
+        <w:t xml:space="preserve"> in</w:t>
+      </w:r>
+      <w:r>
+        <w:t xml:space="preserve"> the </w:t>
+      </w:r>
+      <w:r>
+        <w:t>antecedent</w:t>
+      </w:r>
+      <w:r>
+        <w:t xml:space="preserve"> although</w:t>
+      </w:r>
+      <w:r>
+        <w:t xml:space="preserve"> this is trivial since having symptoms is required for a diagnosis of Long Covid-19.</w:t>
       </w:r>
     </w:p>
     <w:p>
@@ -11104,13 +10795,27 @@
         <w:t xml:space="preserve"> </w:t>
       </w:r>
       <w:r>
-        <w:t xml:space="preserve">Our analysis showed that Long Covid-19 patients of </w:t>
-      </w:r>
-      <w:r>
-        <w:t>&lt;=</w:t>
-      </w:r>
-      <w:r>
-        <w:t>50 years old experienced more symptoms such as non-communicable diseases, pre-existing conditions, fatigue, and joint pain</w:t>
+        <w:t xml:space="preserve">Our analysis showed that Long Covid-19 patients </w:t>
+      </w:r>
+      <w:commentRangeStart w:id="12"/>
+      <w:r>
+        <w:t xml:space="preserve">of </w:t>
+      </w:r>
+      <w:r>
+        <w:t>≥</w:t>
+      </w:r>
+      <w:r>
+        <w:t xml:space="preserve">50 </w:t>
+      </w:r>
+      <w:commentRangeEnd w:id="12"/>
+      <w:r>
+        <w:rPr>
+          <w:rStyle w:val="CommentReference"/>
+        </w:rPr>
+        <w:commentReference w:id="12"/>
+      </w:r>
+      <w:r>
+        <w:t>years old experienced more symptoms such as non-communicable diseases, pre-existing conditions, fatigue, and joint pain</w:t>
       </w:r>
       <w:r>
         <w:t>.</w:t>
@@ -11119,7 +10824,11 @@
         <w:t xml:space="preserve"> This is reasonable since older people tend to have such conditions</w:t>
       </w:r>
       <w:r>
-        <w:t>, although it is hard to link this to Long Covid-19 since there is a lack of control datasets that are Long Covid-19 negative.</w:t>
+        <w:t xml:space="preserve">, </w:t>
+      </w:r>
+      <w:r>
+        <w:lastRenderedPageBreak/>
+        <w:t>although it is hard to link this to Long Covid-19 since there is a lack of control datasets that are Long Covid-19 negative.</w:t>
       </w:r>
     </w:p>
     <w:p>
@@ -11130,7 +10839,6 @@
         <w:rPr>
           <w:noProof/>
         </w:rPr>
-        <w:lastRenderedPageBreak/>
         <mc:AlternateContent>
           <mc:Choice Requires="wps">
             <w:drawing>
@@ -11308,13 +11016,8 @@
         </mc:AlternateContent>
       </w:r>
       <w:r>
-        <w:t xml:space="preserve">We also noticed that in this dataset, more women experienced symptoms such as shortness of breath, chest pain, </w:t>
-      </w:r>
-      <w:proofErr w:type="spellStart"/>
-      <w:r>
-        <w:t>etc</w:t>
-      </w:r>
-      <w:proofErr w:type="spellEnd"/>
+        <w:t>We also noticed that in this dataset, more women experienced symptoms such as shortness of breath, chest pain, etc</w:t>
+      </w:r>
       <w:r>
         <w:t xml:space="preserve"> (fig. 30)</w:t>
       </w:r>
@@ -11382,8 +11085,8 @@
       <w:r>
         <w:t xml:space="preserve">symptoms such as fatigue, cough, etc. This might be because unemployed people on average tend to be elderly or have worse health conditions than the employed population. </w:t>
       </w:r>
-      <w:commentRangeStart w:id="12"/>
       <w:commentRangeStart w:id="13"/>
+      <w:commentRangeStart w:id="14"/>
       <w:r>
         <w:t xml:space="preserve">This is </w:t>
       </w:r>
@@ -11399,19 +11102,19 @@
       <w:r>
         <w:t>.</w:t>
       </w:r>
-      <w:commentRangeEnd w:id="12"/>
+      <w:commentRangeEnd w:id="13"/>
       <w:r>
         <w:rPr>
           <w:rStyle w:val="CommentReference"/>
         </w:rPr>
-        <w:commentReference w:id="12"/>
-      </w:r>
-      <w:commentRangeEnd w:id="13"/>
+        <w:commentReference w:id="13"/>
+      </w:r>
+      <w:commentRangeEnd w:id="14"/>
       <w:r>
         <w:rPr>
           <w:rStyle w:val="CommentReference"/>
         </w:rPr>
-        <w:commentReference w:id="13"/>
+        <w:commentReference w:id="14"/>
       </w:r>
       <w:r>
         <w:t xml:space="preserve"> There are other demographic differences in features of living type and the number of people living with them, but we still lack evidence to trace the cause of such deviations.</w:t>
@@ -11516,24 +11219,6 @@
       <w:r>
         <w:t xml:space="preserve"> </w:t>
       </w:r>
-    </w:p>
-    <w:p>
-      <w:pPr>
-        <w:ind w:firstLine="288"/>
-        <w:jc w:val="both"/>
-      </w:pPr>
-    </w:p>
-    <w:p>
-      <w:pPr>
-        <w:ind w:firstLine="288"/>
-        <w:jc w:val="both"/>
-      </w:pPr>
-    </w:p>
-    <w:p>
-      <w:pPr>
-        <w:ind w:firstLine="288"/>
-        <w:jc w:val="both"/>
-      </w:pPr>
     </w:p>
     <w:tbl>
       <w:tblPr>
@@ -13280,8 +12965,8 @@
       <w:r>
         <w:t xml:space="preserve">the modes </w:t>
       </w:r>
-      <w:commentRangeStart w:id="14"/>
       <w:commentRangeStart w:id="15"/>
+      <w:commentRangeStart w:id="16"/>
       <w:r>
         <w:t>‘</w:t>
       </w:r>
@@ -13295,19 +12980,19 @@
       <w:r>
         <w:t xml:space="preserve"> </w:t>
       </w:r>
-      <w:commentRangeEnd w:id="14"/>
+      <w:commentRangeEnd w:id="15"/>
       <w:r>
         <w:rPr>
           <w:rStyle w:val="CommentReference"/>
         </w:rPr>
-        <w:commentReference w:id="14"/>
-      </w:r>
-      <w:commentRangeEnd w:id="15"/>
+        <w:commentReference w:id="15"/>
+      </w:r>
+      <w:commentRangeEnd w:id="16"/>
       <w:r>
         <w:rPr>
           <w:rStyle w:val="CommentReference"/>
         </w:rPr>
-        <w:commentReference w:id="15"/>
+        <w:commentReference w:id="16"/>
       </w:r>
       <w:r>
         <w:t xml:space="preserve">and </w:t>
@@ -14690,23 +14375,24 @@
     <w:tbl>
       <w:tblPr>
         <w:tblStyle w:val="TableGrid"/>
-        <w:tblW w:w="5524" w:type="dxa"/>
+        <w:tblW w:w="5382" w:type="dxa"/>
+        <w:tblInd w:w="-5" w:type="dxa"/>
         <w:tblLayout w:type="fixed"/>
         <w:tblLook w:val="04A0" w:firstRow="1" w:lastRow="0" w:firstColumn="1" w:lastColumn="0" w:noHBand="0" w:noVBand="1"/>
       </w:tblPr>
       <w:tblGrid>
-        <w:gridCol w:w="1129"/>
-        <w:gridCol w:w="764"/>
+        <w:gridCol w:w="993"/>
+        <w:gridCol w:w="900"/>
         <w:gridCol w:w="758"/>
         <w:gridCol w:w="582"/>
         <w:gridCol w:w="601"/>
-        <w:gridCol w:w="658"/>
-        <w:gridCol w:w="1032"/>
+        <w:gridCol w:w="702"/>
+        <w:gridCol w:w="846"/>
       </w:tblGrid>
       <w:tr>
         <w:tc>
           <w:tcPr>
-            <w:tcW w:w="1129" w:type="dxa"/>
+            <w:tcW w:w="993" w:type="dxa"/>
             <w:vAlign w:val="bottom"/>
           </w:tcPr>
           <w:p>
@@ -14722,7 +14408,7 @@
         </w:tc>
         <w:tc>
           <w:tcPr>
-            <w:tcW w:w="764" w:type="dxa"/>
+            <w:tcW w:w="900" w:type="dxa"/>
             <w:vAlign w:val="bottom"/>
           </w:tcPr>
           <w:p>
@@ -14734,7 +14420,6 @@
                 <w:lang w:val="en-CA" w:eastAsia="zh-CN"/>
               </w:rPr>
             </w:pPr>
-            <w:proofErr w:type="spellStart"/>
             <w:r>
               <w:rPr>
                 <w:rFonts w:ascii="Calibri" w:hAnsi="Calibri" w:cs="Calibri"/>
@@ -14744,7 +14429,6 @@
               </w:rPr>
               <w:t>meanImp</w:t>
             </w:r>
-            <w:proofErr w:type="spellEnd"/>
           </w:p>
         </w:tc>
         <w:tc>
@@ -14761,7 +14445,6 @@
                 <w:lang w:val="en-CA" w:eastAsia="zh-CN"/>
               </w:rPr>
             </w:pPr>
-            <w:proofErr w:type="spellStart"/>
             <w:r>
               <w:rPr>
                 <w:rFonts w:ascii="Calibri" w:hAnsi="Calibri" w:cs="Calibri"/>
@@ -14771,7 +14454,6 @@
               </w:rPr>
               <w:t>medianImp</w:t>
             </w:r>
-            <w:proofErr w:type="spellEnd"/>
           </w:p>
         </w:tc>
         <w:tc>
@@ -14788,7 +14470,6 @@
                 <w:lang w:val="en-CA" w:eastAsia="zh-CN"/>
               </w:rPr>
             </w:pPr>
-            <w:proofErr w:type="spellStart"/>
             <w:r>
               <w:rPr>
                 <w:rFonts w:ascii="Calibri" w:hAnsi="Calibri" w:cs="Calibri"/>
@@ -14798,7 +14479,6 @@
               </w:rPr>
               <w:t>minImp</w:t>
             </w:r>
-            <w:proofErr w:type="spellEnd"/>
           </w:p>
         </w:tc>
         <w:tc>
@@ -14815,7 +14495,6 @@
                 <w:lang w:val="en-CA" w:eastAsia="zh-CN"/>
               </w:rPr>
             </w:pPr>
-            <w:proofErr w:type="spellStart"/>
             <w:r>
               <w:rPr>
                 <w:rFonts w:ascii="Calibri" w:hAnsi="Calibri" w:cs="Calibri"/>
@@ -14825,12 +14504,11 @@
               </w:rPr>
               <w:t>maxImp</w:t>
             </w:r>
-            <w:proofErr w:type="spellEnd"/>
           </w:p>
         </w:tc>
         <w:tc>
           <w:tcPr>
-            <w:tcW w:w="658" w:type="dxa"/>
+            <w:tcW w:w="702" w:type="dxa"/>
             <w:vAlign w:val="bottom"/>
           </w:tcPr>
           <w:p>
@@ -14842,7 +14520,6 @@
                 <w:lang w:val="en-CA" w:eastAsia="zh-CN"/>
               </w:rPr>
             </w:pPr>
-            <w:proofErr w:type="spellStart"/>
             <w:r>
               <w:rPr>
                 <w:rFonts w:ascii="Calibri" w:hAnsi="Calibri" w:cs="Calibri"/>
@@ -14852,12 +14529,11 @@
               </w:rPr>
               <w:t>normHits</w:t>
             </w:r>
-            <w:proofErr w:type="spellEnd"/>
           </w:p>
         </w:tc>
         <w:tc>
           <w:tcPr>
-            <w:tcW w:w="1032" w:type="dxa"/>
+            <w:tcW w:w="846" w:type="dxa"/>
             <w:vAlign w:val="bottom"/>
           </w:tcPr>
           <w:p>
@@ -14884,7 +14560,7 @@
       <w:tr>
         <w:tc>
           <w:tcPr>
-            <w:tcW w:w="1129" w:type="dxa"/>
+            <w:tcW w:w="993" w:type="dxa"/>
             <w:vAlign w:val="bottom"/>
           </w:tcPr>
           <w:p>
@@ -14909,7 +14585,7 @@
         </w:tc>
         <w:tc>
           <w:tcPr>
-            <w:tcW w:w="764" w:type="dxa"/>
+            <w:tcW w:w="900" w:type="dxa"/>
             <w:vAlign w:val="bottom"/>
           </w:tcPr>
           <w:p>
@@ -15009,7 +14685,7 @@
         </w:tc>
         <w:tc>
           <w:tcPr>
-            <w:tcW w:w="658" w:type="dxa"/>
+            <w:tcW w:w="702" w:type="dxa"/>
             <w:vAlign w:val="bottom"/>
           </w:tcPr>
           <w:p>
@@ -15034,7 +14710,7 @@
         </w:tc>
         <w:tc>
           <w:tcPr>
-            <w:tcW w:w="1032" w:type="dxa"/>
+            <w:tcW w:w="846" w:type="dxa"/>
             <w:vAlign w:val="bottom"/>
           </w:tcPr>
           <w:p>
@@ -15061,7 +14737,7 @@
       <w:tr>
         <w:tc>
           <w:tcPr>
-            <w:tcW w:w="1129" w:type="dxa"/>
+            <w:tcW w:w="993" w:type="dxa"/>
             <w:vAlign w:val="bottom"/>
           </w:tcPr>
           <w:p>
@@ -15086,7 +14762,7 @@
         </w:tc>
         <w:tc>
           <w:tcPr>
-            <w:tcW w:w="764" w:type="dxa"/>
+            <w:tcW w:w="900" w:type="dxa"/>
             <w:vAlign w:val="bottom"/>
           </w:tcPr>
           <w:p>
@@ -15186,7 +14862,7 @@
         </w:tc>
         <w:tc>
           <w:tcPr>
-            <w:tcW w:w="658" w:type="dxa"/>
+            <w:tcW w:w="702" w:type="dxa"/>
             <w:vAlign w:val="bottom"/>
           </w:tcPr>
           <w:p>
@@ -15211,7 +14887,7 @@
         </w:tc>
         <w:tc>
           <w:tcPr>
-            <w:tcW w:w="1032" w:type="dxa"/>
+            <w:tcW w:w="846" w:type="dxa"/>
             <w:vAlign w:val="bottom"/>
           </w:tcPr>
           <w:p>
@@ -15238,7 +14914,7 @@
       <w:tr>
         <w:tc>
           <w:tcPr>
-            <w:tcW w:w="1129" w:type="dxa"/>
+            <w:tcW w:w="993" w:type="dxa"/>
             <w:vAlign w:val="bottom"/>
           </w:tcPr>
           <w:p>
@@ -15263,7 +14939,7 @@
         </w:tc>
         <w:tc>
           <w:tcPr>
-            <w:tcW w:w="764" w:type="dxa"/>
+            <w:tcW w:w="900" w:type="dxa"/>
             <w:vAlign w:val="bottom"/>
           </w:tcPr>
           <w:p>
@@ -15363,7 +15039,7 @@
         </w:tc>
         <w:tc>
           <w:tcPr>
-            <w:tcW w:w="658" w:type="dxa"/>
+            <w:tcW w:w="702" w:type="dxa"/>
             <w:vAlign w:val="bottom"/>
           </w:tcPr>
           <w:p>
@@ -15388,7 +15064,7 @@
         </w:tc>
         <w:tc>
           <w:tcPr>
-            <w:tcW w:w="1032" w:type="dxa"/>
+            <w:tcW w:w="846" w:type="dxa"/>
             <w:vAlign w:val="bottom"/>
           </w:tcPr>
           <w:p>
@@ -15415,7 +15091,7 @@
       <w:tr>
         <w:tc>
           <w:tcPr>
-            <w:tcW w:w="1129" w:type="dxa"/>
+            <w:tcW w:w="993" w:type="dxa"/>
             <w:vAlign w:val="bottom"/>
           </w:tcPr>
           <w:p>
@@ -15440,7 +15116,7 @@
         </w:tc>
         <w:tc>
           <w:tcPr>
-            <w:tcW w:w="764" w:type="dxa"/>
+            <w:tcW w:w="900" w:type="dxa"/>
             <w:vAlign w:val="bottom"/>
           </w:tcPr>
           <w:p>
@@ -15540,7 +15216,7 @@
         </w:tc>
         <w:tc>
           <w:tcPr>
-            <w:tcW w:w="658" w:type="dxa"/>
+            <w:tcW w:w="702" w:type="dxa"/>
             <w:vAlign w:val="bottom"/>
           </w:tcPr>
           <w:p>
@@ -15565,7 +15241,7 @@
         </w:tc>
         <w:tc>
           <w:tcPr>
-            <w:tcW w:w="1032" w:type="dxa"/>
+            <w:tcW w:w="846" w:type="dxa"/>
             <w:vAlign w:val="bottom"/>
           </w:tcPr>
           <w:p>
@@ -15592,7 +15268,7 @@
       <w:tr>
         <w:tc>
           <w:tcPr>
-            <w:tcW w:w="1129" w:type="dxa"/>
+            <w:tcW w:w="993" w:type="dxa"/>
             <w:vAlign w:val="bottom"/>
           </w:tcPr>
           <w:p>
@@ -15617,7 +15293,7 @@
         </w:tc>
         <w:tc>
           <w:tcPr>
-            <w:tcW w:w="764" w:type="dxa"/>
+            <w:tcW w:w="900" w:type="dxa"/>
             <w:vAlign w:val="bottom"/>
           </w:tcPr>
           <w:p>
@@ -15717,7 +15393,7 @@
         </w:tc>
         <w:tc>
           <w:tcPr>
-            <w:tcW w:w="658" w:type="dxa"/>
+            <w:tcW w:w="702" w:type="dxa"/>
             <w:vAlign w:val="bottom"/>
           </w:tcPr>
           <w:p>
@@ -15742,7 +15418,7 @@
         </w:tc>
         <w:tc>
           <w:tcPr>
-            <w:tcW w:w="1032" w:type="dxa"/>
+            <w:tcW w:w="846" w:type="dxa"/>
             <w:vAlign w:val="bottom"/>
           </w:tcPr>
           <w:p>
@@ -15769,7 +15445,7 @@
       <w:tr>
         <w:tc>
           <w:tcPr>
-            <w:tcW w:w="1129" w:type="dxa"/>
+            <w:tcW w:w="993" w:type="dxa"/>
             <w:vAlign w:val="bottom"/>
           </w:tcPr>
           <w:p>
@@ -15794,7 +15470,7 @@
         </w:tc>
         <w:tc>
           <w:tcPr>
-            <w:tcW w:w="764" w:type="dxa"/>
+            <w:tcW w:w="900" w:type="dxa"/>
             <w:vAlign w:val="bottom"/>
           </w:tcPr>
           <w:p>
@@ -15894,7 +15570,7 @@
         </w:tc>
         <w:tc>
           <w:tcPr>
-            <w:tcW w:w="658" w:type="dxa"/>
+            <w:tcW w:w="702" w:type="dxa"/>
             <w:vAlign w:val="bottom"/>
           </w:tcPr>
           <w:p>
@@ -15919,7 +15595,7 @@
         </w:tc>
         <w:tc>
           <w:tcPr>
-            <w:tcW w:w="1032" w:type="dxa"/>
+            <w:tcW w:w="846" w:type="dxa"/>
             <w:vAlign w:val="bottom"/>
           </w:tcPr>
           <w:p>
@@ -15946,7 +15622,7 @@
       <w:tr>
         <w:tc>
           <w:tcPr>
-            <w:tcW w:w="1129" w:type="dxa"/>
+            <w:tcW w:w="993" w:type="dxa"/>
             <w:vAlign w:val="bottom"/>
           </w:tcPr>
           <w:p>
@@ -15971,7 +15647,7 @@
         </w:tc>
         <w:tc>
           <w:tcPr>
-            <w:tcW w:w="764" w:type="dxa"/>
+            <w:tcW w:w="900" w:type="dxa"/>
             <w:vAlign w:val="bottom"/>
           </w:tcPr>
           <w:p>
@@ -16071,7 +15747,7 @@
         </w:tc>
         <w:tc>
           <w:tcPr>
-            <w:tcW w:w="658" w:type="dxa"/>
+            <w:tcW w:w="702" w:type="dxa"/>
             <w:vAlign w:val="bottom"/>
           </w:tcPr>
           <w:p>
@@ -16096,7 +15772,7 @@
         </w:tc>
         <w:tc>
           <w:tcPr>
-            <w:tcW w:w="1032" w:type="dxa"/>
+            <w:tcW w:w="846" w:type="dxa"/>
             <w:vAlign w:val="bottom"/>
           </w:tcPr>
           <w:p>
@@ -16139,24 +15815,6 @@
     </w:p>
     <w:p>
       <w:pPr>
-        <w:jc w:val="both"/>
-        <w:rPr>
-          <w:sz w:val="12"/>
-          <w:szCs w:val="12"/>
-        </w:rPr>
-      </w:pPr>
-    </w:p>
-    <w:p>
-      <w:pPr>
-        <w:jc w:val="both"/>
-        <w:rPr>
-          <w:sz w:val="12"/>
-          <w:szCs w:val="12"/>
-        </w:rPr>
-      </w:pPr>
-    </w:p>
-    <w:p>
-      <w:pPr>
         <w:ind w:firstLine="720"/>
         <w:jc w:val="both"/>
       </w:pPr>
@@ -16169,21 +15827,21 @@
       <w:r>
         <w:t xml:space="preserve"> tree</w:t>
       </w:r>
-      <w:commentRangeStart w:id="16"/>
       <w:commentRangeStart w:id="17"/>
-      <w:commentRangeEnd w:id="16"/>
+      <w:commentRangeStart w:id="18"/>
+      <w:commentRangeEnd w:id="17"/>
       <w:r>
         <w:rPr>
           <w:rStyle w:val="CommentReference"/>
         </w:rPr>
-        <w:commentReference w:id="16"/>
-      </w:r>
-      <w:commentRangeEnd w:id="17"/>
+        <w:commentReference w:id="17"/>
+      </w:r>
+      <w:commentRangeEnd w:id="18"/>
       <w:r>
         <w:rPr>
           <w:rStyle w:val="CommentReference"/>
         </w:rPr>
-        <w:commentReference w:id="17"/>
+        <w:commentReference w:id="18"/>
       </w:r>
       <w:r>
         <w:t xml:space="preserve"> (fig. 35)</w:t>
@@ -16204,7 +15862,6 @@
       <w:r>
         <w:t>=0.003’ and ‘</w:t>
       </w:r>
-      <w:proofErr w:type="spellStart"/>
       <w:r>
         <w:rPr>
           <w:i/>
@@ -16212,7 +15869,6 @@
         </w:rPr>
         <w:t>maxdepth</w:t>
       </w:r>
-      <w:proofErr w:type="spellEnd"/>
       <w:r>
         <w:t xml:space="preserve">=3’ (fig. </w:t>
       </w:r>
@@ -16228,7 +15884,7 @@
       <w:r>
         <w:t>.</w:t>
       </w:r>
-      <w:bookmarkStart w:id="18" w:name="_Hlk122440353"/>
+      <w:bookmarkStart w:id="19" w:name="_Hlk122440353"/>
     </w:p>
     <w:p>
       <w:pPr>
@@ -16424,23 +16080,7 @@
           <w:i/>
           <w:iCs/>
         </w:rPr>
-        <w:t>‘</w:t>
-      </w:r>
-      <w:proofErr w:type="spellStart"/>
-      <w:r>
-        <w:rPr>
-          <w:i/>
-          <w:iCs/>
-        </w:rPr>
-        <w:t>mtry</w:t>
-      </w:r>
-      <w:proofErr w:type="spellEnd"/>
-      <w:r>
-        <w:rPr>
-          <w:i/>
-          <w:iCs/>
-        </w:rPr>
-        <w:t>=2’.</w:t>
+        <w:t>‘mtry=2’.</w:t>
       </w:r>
       <w:r>
         <w:t xml:space="preserve"> </w:t>
@@ -16464,7 +16104,7 @@
         <w:t xml:space="preserve">The feature importance rank returned by the Random Forest model was recorded in table 5. </w:t>
       </w:r>
     </w:p>
-    <w:bookmarkEnd w:id="18"/>
+    <w:bookmarkEnd w:id="19"/>
     <w:p>
       <w:pPr>
         <w:jc w:val="both"/>
@@ -16868,7 +16508,6 @@
                 <w:lang w:val="en-CA"/>
               </w:rPr>
             </w:pPr>
-            <w:proofErr w:type="spellStart"/>
             <w:r>
               <w:rPr>
                 <w:rFonts w:ascii="Calibri" w:hAnsi="Calibri" w:cs="Calibri"/>
@@ -16878,7 +16517,6 @@
               </w:rPr>
               <w:t>MeanDecreaseAccuracy</w:t>
             </w:r>
-            <w:proofErr w:type="spellEnd"/>
           </w:p>
         </w:tc>
         <w:tc>
@@ -16895,7 +16533,6 @@
                 <w:lang w:val="en-CA"/>
               </w:rPr>
             </w:pPr>
-            <w:proofErr w:type="spellStart"/>
             <w:r>
               <w:rPr>
                 <w:rFonts w:ascii="Calibri" w:hAnsi="Calibri" w:cs="Calibri"/>
@@ -16905,7 +16542,6 @@
               </w:rPr>
               <w:t>MeanDecreaseGini</w:t>
             </w:r>
-            <w:proofErr w:type="spellEnd"/>
           </w:p>
         </w:tc>
       </w:tr>
@@ -17752,27 +17388,27 @@
       <w:r>
         <w:t xml:space="preserve">In addition to AUC, </w:t>
       </w:r>
-      <w:commentRangeStart w:id="19"/>
       <w:commentRangeStart w:id="20"/>
+      <w:commentRangeStart w:id="21"/>
       <w:r>
         <w:t>we also evaluated our model</w:t>
       </w:r>
       <w:r>
         <w:t xml:space="preserve"> using accuracy</w:t>
       </w:r>
-      <w:commentRangeEnd w:id="19"/>
+      <w:commentRangeEnd w:id="20"/>
       <w:r>
         <w:rPr>
           <w:rStyle w:val="CommentReference"/>
         </w:rPr>
-        <w:commentReference w:id="19"/>
-      </w:r>
-      <w:commentRangeEnd w:id="20"/>
+        <w:commentReference w:id="20"/>
+      </w:r>
+      <w:commentRangeEnd w:id="21"/>
       <w:r>
         <w:rPr>
           <w:rStyle w:val="CommentReference"/>
         </w:rPr>
-        <w:commentReference w:id="20"/>
+        <w:commentReference w:id="21"/>
       </w:r>
       <w:r>
         <w:t xml:space="preserve">, F1, and other metrics </w:t>
@@ -18441,11 +18077,11 @@
       <w:pPr>
         <w:pStyle w:val="Heading2"/>
       </w:pPr>
-      <w:commentRangeStart w:id="21"/>
+      <w:commentRangeStart w:id="22"/>
       <w:r>
         <w:t>Conclusions</w:t>
       </w:r>
-      <w:commentRangeEnd w:id="21"/>
+      <w:commentRangeEnd w:id="22"/>
       <w:r>
         <w:rPr>
           <w:rStyle w:val="CommentReference"/>
@@ -18453,7 +18089,130 @@
           <w:iCs w:val="0"/>
           <w:noProof w:val="0"/>
         </w:rPr>
-        <w:commentReference w:id="21"/>
+        <w:commentReference w:id="22"/>
+      </w:r>
+    </w:p>
+    <w:p>
+      <w:pPr>
+        <w:ind w:firstLine="288"/>
+        <w:jc w:val="left"/>
+      </w:pPr>
+      <w:r>
+        <w:t xml:space="preserve">Our demographic analysis </w:t>
+      </w:r>
+      <w:r>
+        <w:t xml:space="preserve">found that both individuals assigned female at birth and </w:t>
+      </w:r>
+      <w:r>
+        <w:t xml:space="preserve">female-identifying individuals </w:t>
+      </w:r>
+      <w:r>
+        <w:t xml:space="preserve">are developing Long Covid-19. This could be significant although more diverse datasets would need to be analyzed since our dataset </w:t>
+      </w:r>
+      <w:r>
+        <w:t xml:space="preserve">had a majority of female-identifying individuals. </w:t>
+      </w:r>
+      <w:r>
+        <w:t xml:space="preserve">Additionally, </w:t>
+      </w:r>
+      <w:r>
+        <w:t xml:space="preserve">our analysis showed </w:t>
+      </w:r>
+      <w:r>
+        <w:t>that most</w:t>
+      </w:r>
+      <w:r>
+        <w:t xml:space="preserve"> of the individuals with Long Covid-19 are White</w:t>
+      </w:r>
+      <w:r>
+        <w:t>. Again, this would need further analysis since our datasets had a majority of White individuals. We also found that individuals that received at least 1 vaccine</w:t>
+      </w:r>
+      <w:r>
+        <w:t xml:space="preserve"> are developing Long Covid-19. This could indicate that Long Covid-19 </w:t>
+      </w:r>
+      <w:r>
+        <w:t>is linked to a breakthrough infection, although this would require further analysis.</w:t>
+      </w:r>
+    </w:p>
+    <w:p>
+      <w:pPr>
+        <w:ind w:firstLine="288"/>
+        <w:jc w:val="left"/>
+      </w:pPr>
+      <w:r>
+        <w:t>Using association rule mining, we found several significant rules for both the week 46 and week 49 datasets</w:t>
+      </w:r>
+      <w:r>
+        <w:t>. Both datasets had high confidence rules indicating that individuals assigned female at birth</w:t>
+      </w:r>
+      <w:r>
+        <w:t xml:space="preserve"> develop Long Covid-19. This matches the results </w:t>
+      </w:r>
+      <w:r>
+        <w:t>of our</w:t>
+      </w:r>
+      <w:r>
+        <w:t xml:space="preserve"> demographic analysis.</w:t>
+      </w:r>
+    </w:p>
+    <w:p>
+      <w:pPr>
+        <w:ind w:firstLine="288"/>
+        <w:jc w:val="left"/>
+      </w:pPr>
+      <w:r>
+        <w:t>The results of our symptom clustering reported that headache, cough and fatigue were the most prevalent Long Covid-19 symptoms.</w:t>
+      </w:r>
+      <w:r>
+        <w:t xml:space="preserve"> We also found significant differences in symptom occurrences among different demographic subgroups.  Patients in the ≥50 subgroup tended to have more symptoms</w:t>
+      </w:r>
+      <w:r>
+        <w:t xml:space="preserve">, which included non-communicable diseases, pre-existing conditions, </w:t>
+      </w:r>
+      <w:r>
+        <w:t>fatigue, and joint pain. Additionally, we found that more female-identifying individuals experience shortness of breath and chest pain</w:t>
+      </w:r>
+      <w:r>
+        <w:t xml:space="preserve"> when experiencing Long Covid-19. When comparing symptoms between the 2 countries Kenya and Malawi, we found significant differences</w:t>
+      </w:r>
+      <w:r>
+        <w:t xml:space="preserve"> which could be due to different Covid-19 variants or diff</w:t>
+      </w:r>
+      <w:r>
+        <w:t xml:space="preserve">erences of time between the surveys. </w:t>
+      </w:r>
+      <w:r>
+        <w:t xml:space="preserve">We did not find any significant overlap between cluster results and age groups although we can see high concentrations of non-communicable diseases and pre-existing conditions in </w:t>
+      </w:r>
+      <w:r>
+        <w:t>the ≥50 age group.</w:t>
+      </w:r>
+    </w:p>
+    <w:p>
+      <w:pPr>
+        <w:ind w:firstLine="288"/>
+        <w:jc w:val="left"/>
+      </w:pPr>
+      <w:r>
+        <w:t>The results of our descriptive analysis</w:t>
+      </w:r>
+      <w:r>
+        <w:t xml:space="preserve"> indicate that symptom severity is a strong distinguisher and </w:t>
+      </w:r>
+      <w:r>
+        <w:t xml:space="preserve">is supported by the results of our feature selection, which reported that symptom severity had the highest importance rank. </w:t>
+      </w:r>
+      <w:r>
+        <w:t xml:space="preserve">Our decision tree performed well and had an AUC of 0.706 (±0.011). Our Random Forest model performed better and had an AUC </w:t>
+      </w:r>
+      <w:r>
+        <w:t xml:space="preserve">of 0.721 </w:t>
+      </w:r>
+      <w:r>
+        <w:t>(±0.011)</w:t>
+      </w:r>
+      <w:r>
+        <w:t xml:space="preserve">. </w:t>
       </w:r>
     </w:p>
     <w:p>
@@ -18610,24 +18369,13 @@
         <w:jc w:val="left"/>
       </w:pPr>
       <w:r>
-        <w:t>Further investigation could be done into the relationship between vaccination status and the development of Long Covid-</w:t>
-      </w:r>
-      <w:r>
-        <w:t>19</w:t>
+        <w:t>Further investigation could be done into the relationship between vaccination status and the development of Long Covid-19</w:t>
       </w:r>
       <w:r>
         <w:t>, as our demographic analysis indicated that</w:t>
       </w:r>
       <w:r>
-        <w:t xml:space="preserve"> Long Covid-19 could arise </w:t>
-      </w:r>
-      <w:proofErr w:type="gramStart"/>
-      <w:r>
-        <w:t>as a result of</w:t>
-      </w:r>
-      <w:proofErr w:type="gramEnd"/>
-      <w:r>
-        <w:t xml:space="preserve"> a breakthrough infection</w:t>
+        <w:t xml:space="preserve"> Long Covid-19 could arise as a result of a breakthrough infection</w:t>
       </w:r>
       <w:r>
         <w:t xml:space="preserve">. </w:t>
@@ -18643,31 +18391,31 @@
       <w:pPr>
         <w:pStyle w:val="Heading5"/>
       </w:pPr>
-      <w:commentRangeStart w:id="22"/>
       <w:commentRangeStart w:id="23"/>
+      <w:commentRangeStart w:id="24"/>
       <w:r>
         <w:t>Acknowledgment</w:t>
       </w:r>
       <w:r>
         <w:t xml:space="preserve"> </w:t>
       </w:r>
-      <w:commentRangeEnd w:id="22"/>
+      <w:commentRangeEnd w:id="23"/>
       <w:r>
         <w:rPr>
           <w:rStyle w:val="CommentReference"/>
           <w:smallCaps w:val="0"/>
           <w:noProof w:val="0"/>
         </w:rPr>
-        <w:commentReference w:id="22"/>
-      </w:r>
-      <w:commentRangeEnd w:id="23"/>
+        <w:commentReference w:id="23"/>
+      </w:r>
+      <w:commentRangeEnd w:id="24"/>
       <w:r>
         <w:rPr>
           <w:rStyle w:val="CommentReference"/>
           <w:smallCaps w:val="0"/>
           <w:noProof w:val="0"/>
         </w:rPr>
-        <w:commentReference w:id="23"/>
+        <w:commentReference w:id="24"/>
       </w:r>
     </w:p>
     <w:p>
@@ -18681,11 +18429,9 @@
       <w:r>
         <w:t xml:space="preserve"> of group members to this project. We would like to thank Sean </w:t>
       </w:r>
-      <w:proofErr w:type="spellStart"/>
       <w:r>
         <w:t>Stzurm</w:t>
       </w:r>
-      <w:proofErr w:type="spellEnd"/>
       <w:r>
         <w:t xml:space="preserve"> for </w:t>
       </w:r>
@@ -18696,13 +18442,8 @@
         <w:t xml:space="preserve"> researching Long Covid-</w:t>
       </w:r>
       <w:r>
-        <w:t xml:space="preserve">19, </w:t>
-      </w:r>
-      <w:proofErr w:type="gramStart"/>
-      <w:r>
-        <w:t>creating</w:t>
-      </w:r>
-      <w:proofErr w:type="gramEnd"/>
+        <w:t>19, creating</w:t>
+      </w:r>
       <w:r>
         <w:t xml:space="preserve"> and narrating</w:t>
       </w:r>
@@ -18767,18 +18508,17 @@
     </w:p>
     <w:sdt>
       <w:sdtPr>
+        <w:rPr>
+          <w:smallCaps w:val="0"/>
+          <w:noProof w:val="0"/>
+        </w:rPr>
         <w:id w:val="-1716577231"/>
         <w:docPartObj>
           <w:docPartGallery w:val="Bibliographies"/>
           <w:docPartUnique/>
         </w:docPartObj>
       </w:sdtPr>
-      <w:sdtEndPr>
-        <w:rPr>
-          <w:smallCaps w:val="0"/>
-          <w:noProof w:val="0"/>
-        </w:rPr>
-      </w:sdtEndPr>
+      <w:sdtEndPr/>
       <w:sdtContent>
         <w:p>
           <w:pPr>
@@ -18797,6 +18537,7 @@
             <w:id w:val="-573587230"/>
             <w:bibliography/>
           </w:sdtPr>
+          <w:sdtEndPr/>
           <w:sdtContent>
             <w:p>
               <w:pPr>
@@ -18832,7 +18573,7 @@
               </w:tblGrid>
               <w:tr>
                 <w:trPr>
-                  <w:divId w:val="152987888"/>
+                  <w:divId w:val="1852645911"/>
                   <w:tblCellSpacing w:w="15" w:type="dxa"/>
                 </w:trPr>
                 <w:tc>
@@ -18853,6 +18594,7 @@
                       <w:rPr>
                         <w:noProof/>
                       </w:rPr>
+                      <w:lastRenderedPageBreak/>
                       <w:t xml:space="preserve">[1] </w:t>
                     </w:r>
                   </w:p>
@@ -18880,7 +18622,7 @@
               </w:tr>
               <w:tr>
                 <w:trPr>
-                  <w:divId w:val="152987888"/>
+                  <w:divId w:val="1852645911"/>
                   <w:tblCellSpacing w:w="15" w:type="dxa"/>
                 </w:trPr>
                 <w:tc>
@@ -18900,6 +18642,52 @@
                         <w:noProof/>
                       </w:rPr>
                       <w:t xml:space="preserve">[2] </w:t>
+                    </w:r>
+                  </w:p>
+                </w:tc>
+                <w:tc>
+                  <w:tcPr>
+                    <w:tcW w:w="0" w:type="auto"/>
+                    <w:hideMark/>
+                  </w:tcPr>
+                  <w:p>
+                    <w:pPr>
+                      <w:pStyle w:val="Bibliography"/>
+                      <w:rPr>
+                        <w:noProof/>
+                      </w:rPr>
+                    </w:pPr>
+                    <w:r>
+                      <w:rPr>
+                        <w:noProof/>
+                      </w:rPr>
+                      <w:t>P. Fournier-Viger, "How to auto-adjust the minimum support threshold according to data size," The Data Mining Blog, 11 May 2013. [Online]. Available: https://data-mining.philippe-fournier-viger.com/how-to-auto-adjust-the-minimum-support-threshold-according-to-the-data-size/. [Accessed October 2022].</w:t>
+                    </w:r>
+                  </w:p>
+                </w:tc>
+              </w:tr>
+              <w:tr>
+                <w:trPr>
+                  <w:divId w:val="1852645911"/>
+                  <w:tblCellSpacing w:w="15" w:type="dxa"/>
+                </w:trPr>
+                <w:tc>
+                  <w:tcPr>
+                    <w:tcW w:w="50" w:type="pct"/>
+                    <w:hideMark/>
+                  </w:tcPr>
+                  <w:p>
+                    <w:pPr>
+                      <w:pStyle w:val="Bibliography"/>
+                      <w:rPr>
+                        <w:noProof/>
+                      </w:rPr>
+                    </w:pPr>
+                    <w:r>
+                      <w:rPr>
+                        <w:noProof/>
+                      </w:rPr>
+                      <w:t xml:space="preserve">[3] </w:t>
                     </w:r>
                   </w:p>
                 </w:tc>
@@ -18940,7 +18728,7 @@
               </w:tr>
               <w:tr>
                 <w:trPr>
-                  <w:divId w:val="152987888"/>
+                  <w:divId w:val="1852645911"/>
                   <w:tblCellSpacing w:w="15" w:type="dxa"/>
                 </w:trPr>
                 <w:tc>
@@ -18959,7 +18747,7 @@
                       <w:rPr>
                         <w:noProof/>
                       </w:rPr>
-                      <w:t xml:space="preserve">[3] </w:t>
+                      <w:t xml:space="preserve">[4] </w:t>
                     </w:r>
                   </w:p>
                 </w:tc>
@@ -18986,7 +18774,7 @@
               </w:tr>
               <w:tr>
                 <w:trPr>
-                  <w:divId w:val="152987888"/>
+                  <w:divId w:val="1852645911"/>
                   <w:tblCellSpacing w:w="15" w:type="dxa"/>
                 </w:trPr>
                 <w:tc>
@@ -19005,7 +18793,7 @@
                       <w:rPr>
                         <w:noProof/>
                       </w:rPr>
-                      <w:t xml:space="preserve">[4] </w:t>
+                      <w:t xml:space="preserve">[5] </w:t>
                     </w:r>
                   </w:p>
                 </w:tc>
@@ -19046,7 +18834,7 @@
               </w:tr>
               <w:tr>
                 <w:trPr>
-                  <w:divId w:val="152987888"/>
+                  <w:divId w:val="1852645911"/>
                   <w:tblCellSpacing w:w="15" w:type="dxa"/>
                 </w:trPr>
                 <w:tc>
@@ -19065,7 +18853,7 @@
                       <w:rPr>
                         <w:noProof/>
                       </w:rPr>
-                      <w:t xml:space="preserve">[5] </w:t>
+                      <w:t xml:space="preserve">[6] </w:t>
                     </w:r>
                   </w:p>
                 </w:tc>
@@ -19107,7 +18895,7 @@
             </w:tbl>
             <w:p>
               <w:pPr>
-                <w:divId w:val="152987888"/>
+                <w:divId w:val="1852645911"/>
                 <w:rPr>
                   <w:rFonts w:eastAsia="Times New Roman"/>
                   <w:noProof/>
@@ -19470,7 +19258,7 @@
       </w:r>
     </w:p>
   </w:comment>
-  <w:comment w:id="12" w:author="Katrina Dotzlaw" w:date="2022-12-20T14:16:00Z" w:initials="KD">
+  <w:comment w:id="12" w:author="Katrina Dotzlaw" w:date="2022-12-21T21:10:00Z" w:initials="KD">
     <w:p>
       <w:pPr>
         <w:pStyle w:val="CommentText"/>
@@ -19486,11 +19274,11 @@
         <w:rPr>
           <w:lang w:val="en-CA"/>
         </w:rPr>
-        <w:t>This sounds like it needs a citation</w:t>
+        <w:t>Check that the inequality is correct</w:t>
       </w:r>
     </w:p>
   </w:comment>
-  <w:comment w:id="13" w:author="Tan Da" w:date="2022-12-20T18:33:00Z" w:initials="TD">
+  <w:comment w:id="13" w:author="Katrina Dotzlaw" w:date="2022-12-20T14:16:00Z" w:initials="KD">
     <w:p>
       <w:pPr>
         <w:pStyle w:val="CommentText"/>
@@ -19506,11 +19294,11 @@
         <w:rPr>
           <w:lang w:val="en-CA"/>
         </w:rPr>
-        <w:t>Maybe I put the words in a wrong way, the support of this fact is from the Fig. 30, the dataset itself. We need add "as shown in Figure 30"?</w:t>
+        <w:t>This sounds like it needs a citation</w:t>
       </w:r>
     </w:p>
   </w:comment>
-  <w:comment w:id="14" w:author="Katrina Dotzlaw" w:date="2022-12-20T14:33:00Z" w:initials="KD">
+  <w:comment w:id="14" w:author="Tan Da" w:date="2022-12-20T18:33:00Z" w:initials="TD">
     <w:p>
       <w:pPr>
         <w:pStyle w:val="CommentText"/>
@@ -19526,11 +19314,11 @@
         <w:rPr>
           <w:lang w:val="en-CA"/>
         </w:rPr>
-        <w:t>Was 'non-communication diseases'. Is that correct or a spelling mistake?</w:t>
+        <w:t>Maybe I put the words in a wrong way, the support of this fact is from the Fig. 30, the dataset itself. We need add "as shown in Figure 30"?</w:t>
       </w:r>
     </w:p>
   </w:comment>
-  <w:comment w:id="15" w:author="Tan Da" w:date="2022-12-20T18:35:00Z" w:initials="TD">
+  <w:comment w:id="15" w:author="Katrina Dotzlaw" w:date="2022-12-20T14:33:00Z" w:initials="KD">
     <w:p>
       <w:pPr>
         <w:pStyle w:val="CommentText"/>
@@ -19546,11 +19334,11 @@
         <w:rPr>
           <w:lang w:val="en-CA"/>
         </w:rPr>
-        <w:t>Sorry, it was a spelling mistake</w:t>
+        <w:t>Was 'non-communication diseases'. Is that correct or a spelling mistake?</w:t>
       </w:r>
     </w:p>
   </w:comment>
-  <w:comment w:id="16" w:author="Katrina Dotzlaw" w:date="2022-12-20T14:48:00Z" w:initials="KD">
+  <w:comment w:id="16" w:author="Tan Da" w:date="2022-12-20T18:35:00Z" w:initials="TD">
     <w:p>
       <w:pPr>
         <w:pStyle w:val="CommentText"/>
@@ -19566,11 +19354,11 @@
         <w:rPr>
           <w:lang w:val="en-CA"/>
         </w:rPr>
-        <w:t xml:space="preserve">Should decision tree be capitalized? Idk </w:t>
+        <w:t>Sorry, it was a spelling mistake</w:t>
       </w:r>
     </w:p>
   </w:comment>
-  <w:comment w:id="17" w:author="Tan Da" w:date="2022-12-20T18:37:00Z" w:initials="TD">
+  <w:comment w:id="17" w:author="Katrina Dotzlaw" w:date="2022-12-20T14:48:00Z" w:initials="KD">
     <w:p>
       <w:pPr>
         <w:pStyle w:val="CommentText"/>
@@ -19586,11 +19374,11 @@
         <w:rPr>
           <w:lang w:val="en-CA"/>
         </w:rPr>
-        <w:t>Idk either, I guess we can change that to decision tree?</w:t>
+        <w:t xml:space="preserve">Should decision tree be capitalized? Idk </w:t>
       </w:r>
     </w:p>
   </w:comment>
-  <w:comment w:id="19" w:author="Katrina Dotzlaw" w:date="2022-12-20T15:08:00Z" w:initials="KD">
+  <w:comment w:id="18" w:author="Tan Da" w:date="2022-12-20T18:37:00Z" w:initials="TD">
     <w:p>
       <w:pPr>
         <w:pStyle w:val="CommentText"/>
@@ -19604,6 +19392,26 @@
       </w:r>
       <w:r>
         <w:rPr>
+          <w:lang w:val="en-CA"/>
+        </w:rPr>
+        <w:t>Idk either, I guess we can change that to decision tree?</w:t>
+      </w:r>
+    </w:p>
+  </w:comment>
+  <w:comment w:id="20" w:author="Katrina Dotzlaw" w:date="2022-12-20T15:08:00Z" w:initials="KD">
+    <w:p>
+      <w:pPr>
+        <w:pStyle w:val="CommentText"/>
+        <w:jc w:val="left"/>
+      </w:pPr>
+      <w:r>
+        <w:rPr>
+          <w:rStyle w:val="CommentReference"/>
+        </w:rPr>
+        <w:annotationRef/>
+      </w:r>
+      <w:r>
+        <w:rPr>
           <w:highlight w:val="yellow"/>
           <w:lang w:val="en-CA"/>
         </w:rPr>
@@ -19623,7 +19431,7 @@
       </w:r>
     </w:p>
   </w:comment>
-  <w:comment w:id="20" w:author="Tan Da" w:date="2022-12-20T18:42:00Z" w:initials="TD">
+  <w:comment w:id="21" w:author="Tan Da" w:date="2022-12-20T18:42:00Z" w:initials="TD">
     <w:p>
       <w:pPr>
         <w:pStyle w:val="CommentText"/>
@@ -19643,7 +19451,7 @@
       </w:r>
     </w:p>
   </w:comment>
-  <w:comment w:id="21" w:author="Katrina Dotzlaw" w:date="2022-12-20T15:09:00Z" w:initials="KD">
+  <w:comment w:id="22" w:author="Katrina Dotzlaw" w:date="2022-12-20T15:09:00Z" w:initials="KD">
     <w:p>
       <w:pPr>
         <w:pStyle w:val="CommentText"/>
@@ -19659,9 +19467,11 @@
         <w:rPr>
           <w:lang w:val="en-CA"/>
         </w:rPr>
-        <w:t>I can do this</w:t>
-      </w:r>
-    </w:p>
+        <w:t>Compare our classifiers to that other covid article? How well do ours perform?</w:t>
+      </w:r>
+    </w:p>
+  </w:comment>
+  <w:comment w:id="23" w:author="Katrina Dotzlaw" w:date="2022-12-20T15:13:00Z" w:initials="KD">
     <w:p>
       <w:pPr>
         <w:pStyle w:val="CommentText"/>
@@ -19669,33 +19479,19 @@
       </w:pPr>
       <w:r>
         <w:rPr>
+          <w:rStyle w:val="CommentReference"/>
+        </w:rPr>
+        <w:annotationRef/>
+      </w:r>
+      <w:r>
+        <w:rPr>
           <w:lang w:val="en-CA"/>
         </w:rPr>
-        <w:t>- basically summarize results of demographic analysis, symptom-demo clustering, classification model results</w:t>
+        <w:t>Do we need an acknowledgment? idk</w:t>
       </w:r>
     </w:p>
   </w:comment>
-  <w:comment w:id="22" w:author="Katrina Dotzlaw" w:date="2022-12-20T15:13:00Z" w:initials="KD">
-    <w:p>
-      <w:pPr>
-        <w:pStyle w:val="CommentText"/>
-        <w:jc w:val="left"/>
-      </w:pPr>
-      <w:r>
-        <w:rPr>
-          <w:rStyle w:val="CommentReference"/>
-        </w:rPr>
-        <w:annotationRef/>
-      </w:r>
-      <w:r>
-        <w:rPr>
-          <w:lang w:val="en-CA"/>
-        </w:rPr>
-        <w:t>Do we need an acknowledgment? idk</w:t>
-      </w:r>
-    </w:p>
-  </w:comment>
-  <w:comment w:id="23" w:author="Tan Da" w:date="2022-12-20T18:44:00Z" w:initials="TD">
+  <w:comment w:id="24" w:author="Tan Da" w:date="2022-12-20T18:44:00Z" w:initials="TD">
     <w:p>
       <w:pPr>
         <w:pStyle w:val="CommentText"/>
@@ -19729,9 +19525,10 @@
   <w15:commentEx w15:paraId="1F2137CC" w15:paraIdParent="0C785CE5" w15:done="1"/>
   <w15:commentEx w15:paraId="36B6DB86" w15:done="0"/>
   <w15:commentEx w15:paraId="0696DEA1" w15:done="0"/>
-  <w15:commentEx w15:paraId="13F7A7F8" w15:done="0"/>
+  <w15:commentEx w15:paraId="13F7A7F8" w15:done="1"/>
   <w15:commentEx w15:paraId="6D54755F" w15:done="0"/>
   <w15:commentEx w15:paraId="6D40FD46" w15:paraIdParent="6D54755F" w15:done="0"/>
+  <w15:commentEx w15:paraId="03EF612F" w15:done="1"/>
   <w15:commentEx w15:paraId="4B28DA77" w15:done="1"/>
   <w15:commentEx w15:paraId="3F464EB0" w15:paraIdParent="4B28DA77" w15:done="1"/>
   <w15:commentEx w15:paraId="3F8C4D1E" w15:done="1"/>
@@ -19760,6 +19557,7 @@
   <w16cex:commentExtensible w16cex:durableId="274D830B" w16cex:dateUtc="2022-12-21T19:05:00Z"/>
   <w16cex:commentExtensible w16cex:durableId="274C3FD2" w16cex:dateUtc="2022-12-20T20:06:00Z"/>
   <w16cex:commentExtensible w16cex:durableId="274C7D8D" w16cex:dateUtc="2022-12-21T00:29:00Z"/>
+  <w16cex:commentExtensible w16cex:durableId="274DF4DD" w16cex:dateUtc="2022-12-22T03:10:00Z"/>
   <w16cex:commentExtensible w16cex:durableId="274C4240" w16cex:dateUtc="2022-12-20T20:16:00Z"/>
   <w16cex:commentExtensible w16cex:durableId="274C7E80" w16cex:dateUtc="2022-12-21T00:33:00Z"/>
   <w16cex:commentExtensible w16cex:durableId="274C4620" w16cex:dateUtc="2022-12-20T20:33:00Z"/>
@@ -19788,6 +19586,7 @@
   <w16cid:commentId w16cid:paraId="13F7A7F8" w16cid:durableId="274D830B"/>
   <w16cid:commentId w16cid:paraId="6D54755F" w16cid:durableId="274C3FD2"/>
   <w16cid:commentId w16cid:paraId="6D40FD46" w16cid:durableId="274C7D8D"/>
+  <w16cid:commentId w16cid:paraId="03EF612F" w16cid:durableId="274DF4DD"/>
   <w16cid:commentId w16cid:paraId="4B28DA77" w16cid:durableId="274C4240"/>
   <w16cid:commentId w16cid:paraId="3F464EB0" w16cid:durableId="274C7E80"/>
   <w16cid:commentId w16cid:paraId="3F8C4D1E" w16cid:durableId="274C4620"/>
@@ -21035,7 +20834,7 @@
       <w:lvlText w:val=""/>
       <w:lvlJc w:val="left"/>
       <w:pPr>
-        <w:ind w:left="720" w:hanging="360"/>
+        <w:ind w:left="502" w:hanging="360"/>
       </w:pPr>
       <w:rPr>
         <w:rFonts w:ascii="Symbol" w:hAnsi="Symbol" w:hint="default"/>
@@ -21047,7 +20846,7 @@
       <w:lvlText w:val="o"/>
       <w:lvlJc w:val="left"/>
       <w:pPr>
-        <w:ind w:left="1440" w:hanging="360"/>
+        <w:ind w:left="1222" w:hanging="360"/>
       </w:pPr>
       <w:rPr>
         <w:rFonts w:ascii="Courier New" w:hAnsi="Courier New" w:cs="Courier New" w:hint="default"/>
@@ -21059,7 +20858,7 @@
       <w:lvlText w:val=""/>
       <w:lvlJc w:val="left"/>
       <w:pPr>
-        <w:ind w:left="2160" w:hanging="360"/>
+        <w:ind w:left="1942" w:hanging="360"/>
       </w:pPr>
       <w:rPr>
         <w:rFonts w:ascii="Wingdings" w:hAnsi="Wingdings" w:hint="default"/>
@@ -21071,7 +20870,7 @@
       <w:lvlText w:val=""/>
       <w:lvlJc w:val="left"/>
       <w:pPr>
-        <w:ind w:left="2880" w:hanging="360"/>
+        <w:ind w:left="2662" w:hanging="360"/>
       </w:pPr>
       <w:rPr>
         <w:rFonts w:ascii="Symbol" w:hAnsi="Symbol" w:hint="default"/>
@@ -21083,7 +20882,7 @@
       <w:lvlText w:val="o"/>
       <w:lvlJc w:val="left"/>
       <w:pPr>
-        <w:ind w:left="3600" w:hanging="360"/>
+        <w:ind w:left="3382" w:hanging="360"/>
       </w:pPr>
       <w:rPr>
         <w:rFonts w:ascii="Courier New" w:hAnsi="Courier New" w:cs="Courier New" w:hint="default"/>
@@ -21095,7 +20894,7 @@
       <w:lvlText w:val=""/>
       <w:lvlJc w:val="left"/>
       <w:pPr>
-        <w:ind w:left="4320" w:hanging="360"/>
+        <w:ind w:left="4102" w:hanging="360"/>
       </w:pPr>
       <w:rPr>
         <w:rFonts w:ascii="Wingdings" w:hAnsi="Wingdings" w:hint="default"/>
@@ -21107,7 +20906,7 @@
       <w:lvlText w:val=""/>
       <w:lvlJc w:val="left"/>
       <w:pPr>
-        <w:ind w:left="5040" w:hanging="360"/>
+        <w:ind w:left="4822" w:hanging="360"/>
       </w:pPr>
       <w:rPr>
         <w:rFonts w:ascii="Symbol" w:hAnsi="Symbol" w:hint="default"/>
@@ -21119,7 +20918,7 @@
       <w:lvlText w:val="o"/>
       <w:lvlJc w:val="left"/>
       <w:pPr>
-        <w:ind w:left="5760" w:hanging="360"/>
+        <w:ind w:left="5542" w:hanging="360"/>
       </w:pPr>
       <w:rPr>
         <w:rFonts w:ascii="Courier New" w:hAnsi="Courier New" w:cs="Courier New" w:hint="default"/>
@@ -21131,7 +20930,7 @@
       <w:lvlText w:val=""/>
       <w:lvlJc w:val="left"/>
       <w:pPr>
-        <w:ind w:left="6480" w:hanging="360"/>
+        <w:ind w:left="6262" w:hanging="360"/>
       </w:pPr>
       <w:rPr>
         <w:rFonts w:ascii="Wingdings" w:hAnsi="Wingdings" w:hint="default"/>
@@ -23178,7 +22977,7 @@
       <w:lvlText w:val=""/>
       <w:lvlJc w:val="left"/>
       <w:pPr>
-        <w:ind w:left="1008" w:hanging="360"/>
+        <w:ind w:left="502" w:hanging="360"/>
       </w:pPr>
       <w:rPr>
         <w:rFonts w:ascii="Symbol" w:hAnsi="Symbol" w:hint="default"/>
@@ -23190,7 +22989,7 @@
       <w:lvlText w:val="o"/>
       <w:lvlJc w:val="left"/>
       <w:pPr>
-        <w:ind w:left="1728" w:hanging="360"/>
+        <w:ind w:left="1222" w:hanging="360"/>
       </w:pPr>
       <w:rPr>
         <w:rFonts w:ascii="Courier New" w:hAnsi="Courier New" w:cs="Courier New" w:hint="default"/>
@@ -23202,7 +23001,7 @@
       <w:lvlText w:val=""/>
       <w:lvlJc w:val="left"/>
       <w:pPr>
-        <w:ind w:left="2448" w:hanging="360"/>
+        <w:ind w:left="1942" w:hanging="360"/>
       </w:pPr>
       <w:rPr>
         <w:rFonts w:ascii="Wingdings" w:hAnsi="Wingdings" w:hint="default"/>
@@ -23214,7 +23013,7 @@
       <w:lvlText w:val=""/>
       <w:lvlJc w:val="left"/>
       <w:pPr>
-        <w:ind w:left="3168" w:hanging="360"/>
+        <w:ind w:left="2662" w:hanging="360"/>
       </w:pPr>
       <w:rPr>
         <w:rFonts w:ascii="Symbol" w:hAnsi="Symbol" w:hint="default"/>
@@ -23226,7 +23025,7 @@
       <w:lvlText w:val="o"/>
       <w:lvlJc w:val="left"/>
       <w:pPr>
-        <w:ind w:left="3888" w:hanging="360"/>
+        <w:ind w:left="3382" w:hanging="360"/>
       </w:pPr>
       <w:rPr>
         <w:rFonts w:ascii="Courier New" w:hAnsi="Courier New" w:cs="Courier New" w:hint="default"/>
@@ -23238,7 +23037,7 @@
       <w:lvlText w:val=""/>
       <w:lvlJc w:val="left"/>
       <w:pPr>
-        <w:ind w:left="4608" w:hanging="360"/>
+        <w:ind w:left="4102" w:hanging="360"/>
       </w:pPr>
       <w:rPr>
         <w:rFonts w:ascii="Wingdings" w:hAnsi="Wingdings" w:hint="default"/>
@@ -23250,7 +23049,7 @@
       <w:lvlText w:val=""/>
       <w:lvlJc w:val="left"/>
       <w:pPr>
-        <w:ind w:left="5328" w:hanging="360"/>
+        <w:ind w:left="4822" w:hanging="360"/>
       </w:pPr>
       <w:rPr>
         <w:rFonts w:ascii="Symbol" w:hAnsi="Symbol" w:hint="default"/>
@@ -23262,7 +23061,7 @@
       <w:lvlText w:val="o"/>
       <w:lvlJc w:val="left"/>
       <w:pPr>
-        <w:ind w:left="6048" w:hanging="360"/>
+        <w:ind w:left="5542" w:hanging="360"/>
       </w:pPr>
       <w:rPr>
         <w:rFonts w:ascii="Courier New" w:hAnsi="Courier New" w:cs="Courier New" w:hint="default"/>
@@ -23274,7 +23073,7 @@
       <w:lvlText w:val=""/>
       <w:lvlJc w:val="left"/>
       <w:pPr>
-        <w:ind w:left="6768" w:hanging="360"/>
+        <w:ind w:left="6262" w:hanging="360"/>
       </w:pPr>
       <w:rPr>
         <w:rFonts w:ascii="Wingdings" w:hAnsi="Wingdings" w:hint="default"/>
@@ -25323,7 +25122,7 @@
     <b:JournalName>ACM SIGKDD Explorations Newsletter</b:JournalName>
     <b:Volume>2</b:Volume>
     <b:Issue>1</b:Issue>
-    <b:RefOrder>2</b:RefOrder>
+    <b:RefOrder>3</b:RefOrder>
   </b:Source>
   <b:Source>
     <b:Tag>Ken22</b:Tag>
@@ -25342,7 +25141,7 @@
     </b:Author>
     <b:ProductionCompany>OCHA</b:ProductionCompany>
     <b:URL>https://data.humdata.org/dataset/long-covidresearchagenda</b:URL>
-    <b:RefOrder>3</b:RefOrder>
+    <b:RefOrder>4</b:RefOrder>
   </b:Source>
   <b:Source>
     <b:Tag>Par20</b:Tag>
@@ -25373,7 +25172,7 @@
     <b:Pages>369-411</b:Pages>
     <b:Volume>34</b:Volume>
     <b:Issue>5</b:Issue>
-    <b:RefOrder>4</b:RefOrder>
+    <b:RefOrder>5</b:RefOrder>
   </b:Source>
   <b:Source>
     <b:Tag>Kur10</b:Tag>
@@ -25401,7 +25200,7 @@
     <b:Pages>1-13</b:Pages>
     <b:Volume>36</b:Volume>
     <b:Issue>11</b:Issue>
-    <b:RefOrder>5</b:RefOrder>
+    <b:RefOrder>6</b:RefOrder>
   </b:Source>
   <b:Source>
     <b:Tag>Uni22</b:Tag>
@@ -25421,11 +25220,35 @@
     <b:URL>https://www.census.gov/programs-surveys/household-pulse-survey/datasets.html</b:URL>
     <b:RefOrder>1</b:RefOrder>
   </b:Source>
+  <b:Source>
+    <b:Tag>Fou13</b:Tag>
+    <b:SourceType>InternetSite</b:SourceType>
+    <b:Guid>{2BC5BD30-F483-4A20-A026-35E81A3D1F19}</b:Guid>
+    <b:Title>How to auto-adjust the minimum support threshold according to data size</b:Title>
+    <b:Year>2013</b:Year>
+    <b:Author>
+      <b:Author>
+        <b:NameList>
+          <b:Person>
+            <b:Last>Fournier-Viger</b:Last>
+            <b:First>Phillipe</b:First>
+          </b:Person>
+        </b:NameList>
+      </b:Author>
+    </b:Author>
+    <b:ProductionCompany>The Data Mining Blog</b:ProductionCompany>
+    <b:Month>May</b:Month>
+    <b:Day>11</b:Day>
+    <b:YearAccessed>2022</b:YearAccessed>
+    <b:MonthAccessed>October</b:MonthAccessed>
+    <b:URL>https://data-mining.philippe-fournier-viger.com/how-to-auto-adjust-the-minimum-support-threshold-according-to-the-data-size/</b:URL>
+    <b:RefOrder>2</b:RefOrder>
+  </b:Source>
 </b:Sources>
 </file>
 
 <file path=customXml/itemProps1.xml><?xml version="1.0" encoding="utf-8"?>
-<ds:datastoreItem xmlns:ds="http://schemas.openxmlformats.org/officeDocument/2006/customXml" ds:itemID="{D597A40E-C39C-4C4A-930B-B6C2D6B949BB}">
+<ds:datastoreItem xmlns:ds="http://schemas.openxmlformats.org/officeDocument/2006/customXml" ds:itemID="{D692FA52-69D4-4126-B8B6-63A36B888D75}">
   <ds:schemaRefs>
     <ds:schemaRef ds:uri="http://schemas.openxmlformats.org/officeDocument/2006/bibliography"/>
   </ds:schemaRefs>

</xml_diff>